<commit_message>
Finished lab 7 + report
</commit_message>
<xml_diff>
--- a/lab7/7.docx
+++ b/lab7/7.docx
@@ -931,7 +931,7 @@
           <w:r>
             <w:fldChar w:fldCharType="separate"/>
           </w:r>
-          <w:hyperlink w:anchor="_Toc100311464" w:history="1">
+          <w:hyperlink w:anchor="_Toc100748246" w:history="1">
             <w:r>
               <w:rPr>
                 <w:rStyle w:val="Hyperlink"/>
@@ -958,7 +958,7 @@
                 <w:noProof/>
                 <w:webHidden/>
               </w:rPr>
-              <w:instrText xml:space="preserve"> PAGEREF _Toc100311464 \h </w:instrText>
+              <w:instrText xml:space="preserve"> PAGEREF _Toc100748246 \h </w:instrText>
             </w:r>
             <w:r>
               <w:rPr>
@@ -1001,7 +1001,7 @@
               <w:sz w:val="22"/>
             </w:rPr>
           </w:pPr>
-          <w:hyperlink w:anchor="_Toc100311465" w:history="1">
+          <w:hyperlink w:anchor="_Toc100748247" w:history="1">
             <w:r>
               <w:rPr>
                 <w:rStyle w:val="Hyperlink"/>
@@ -1028,7 +1028,7 @@
                 <w:noProof/>
                 <w:webHidden/>
               </w:rPr>
-              <w:instrText xml:space="preserve"> PAGEREF _Toc100311465 \h </w:instrText>
+              <w:instrText xml:space="preserve"> PAGEREF _Toc100748247 \h </w:instrText>
             </w:r>
             <w:r>
               <w:rPr>
@@ -1048,7 +1048,7 @@
                 <w:noProof/>
                 <w:webHidden/>
               </w:rPr>
-              <w:t>8</w:t>
+              <w:t>10</w:t>
             </w:r>
             <w:r>
               <w:rPr>
@@ -1238,7 +1238,7 @@
           <w:noProof/>
         </w:rPr>
       </w:pPr>
-      <w:bookmarkStart w:id="1" w:name="_Toc100311464"/>
+      <w:bookmarkStart w:id="1" w:name="_Toc100748246"/>
       <w:r>
         <w:rPr>
           <w:noProof/>
@@ -1253,6 +1253,7 @@
         <w:pStyle w:val="NormalWeb"/>
         <w:spacing w:after="158" w:line="360" w:lineRule="auto"/>
         <w:ind w:firstLine="288"/>
+        <w:jc w:val="lowKashida"/>
         <w:rPr>
           <w:lang w:val="ru-RU"/>
         </w:rPr>
@@ -1276,13 +1277,18 @@
           <w:numId w:val="23"/>
         </w:numPr>
         <w:spacing w:before="115" w:beforeAutospacing="0" w:after="0" w:line="360" w:lineRule="auto"/>
-        <w:rPr>
+        <w:jc w:val="lowKashida"/>
+        <w:rPr>
+          <w:b/>
+          <w:bCs/>
           <w:lang w:val="ru-RU"/>
         </w:rPr>
       </w:pPr>
       <w:r>
         <w:rPr>
           <w:rFonts w:ascii="Calibri" w:hAnsi="Calibri" w:cs="Calibri"/>
+          <w:b/>
+          <w:bCs/>
           <w:sz w:val="20"/>
           <w:szCs w:val="20"/>
           <w:lang w:val="ru-RU"/>
@@ -1292,6 +1298,8 @@
       <w:r>
         <w:rPr>
           <w:rFonts w:ascii="Calibri" w:hAnsi="Calibri" w:cs="Calibri"/>
+          <w:b/>
+          <w:bCs/>
           <w:sz w:val="20"/>
           <w:szCs w:val="20"/>
         </w:rPr>
@@ -1300,6 +1308,8 @@
       <w:r>
         <w:rPr>
           <w:rFonts w:ascii="Calibri" w:hAnsi="Calibri" w:cs="Calibri"/>
+          <w:b/>
+          <w:bCs/>
           <w:sz w:val="20"/>
           <w:szCs w:val="20"/>
           <w:lang w:val="ru-RU"/>
@@ -1309,6 +1319,8 @@
       <w:r>
         <w:rPr>
           <w:rFonts w:ascii="Calibri" w:hAnsi="Calibri" w:cs="Calibri"/>
+          <w:b/>
+          <w:bCs/>
           <w:sz w:val="20"/>
           <w:szCs w:val="20"/>
         </w:rPr>
@@ -1317,6 +1329,8 @@
       <w:r>
         <w:rPr>
           <w:rFonts w:ascii="Calibri" w:hAnsi="Calibri" w:cs="Calibri"/>
+          <w:b/>
+          <w:bCs/>
           <w:sz w:val="20"/>
           <w:szCs w:val="20"/>
           <w:lang w:val="ru-RU"/>
@@ -1328,6 +1342,8 @@
           <w:rPr>
             <w:rStyle w:val="Hyperlink"/>
             <w:rFonts w:ascii="Calibri" w:hAnsi="Calibri" w:cs="Calibri"/>
+            <w:b/>
+            <w:bCs/>
             <w:sz w:val="20"/>
             <w:szCs w:val="20"/>
           </w:rPr>
@@ -1337,6 +1353,8 @@
           <w:rPr>
             <w:rStyle w:val="Hyperlink"/>
             <w:rFonts w:ascii="Calibri" w:hAnsi="Calibri" w:cs="Calibri"/>
+            <w:b/>
+            <w:bCs/>
             <w:sz w:val="20"/>
             <w:szCs w:val="20"/>
             <w:lang w:val="ru-RU"/>
@@ -1347,6 +1365,8 @@
           <w:rPr>
             <w:rStyle w:val="Hyperlink"/>
             <w:rFonts w:ascii="Calibri" w:hAnsi="Calibri" w:cs="Calibri"/>
+            <w:b/>
+            <w:bCs/>
             <w:sz w:val="20"/>
             <w:szCs w:val="20"/>
           </w:rPr>
@@ -1356,6 +1376,8 @@
           <w:rPr>
             <w:rStyle w:val="Hyperlink"/>
             <w:rFonts w:ascii="Calibri" w:hAnsi="Calibri" w:cs="Calibri"/>
+            <w:b/>
+            <w:bCs/>
             <w:sz w:val="20"/>
             <w:szCs w:val="20"/>
             <w:lang w:val="ru-RU"/>
@@ -1366,6 +1388,8 @@
           <w:rPr>
             <w:rStyle w:val="Hyperlink"/>
             <w:rFonts w:ascii="Calibri" w:hAnsi="Calibri" w:cs="Calibri"/>
+            <w:b/>
+            <w:bCs/>
             <w:sz w:val="20"/>
             <w:szCs w:val="20"/>
           </w:rPr>
@@ -1375,6 +1399,8 @@
       <w:r>
         <w:rPr>
           <w:rFonts w:ascii="Calibri" w:hAnsi="Calibri" w:cs="Calibri"/>
+          <w:b/>
+          <w:bCs/>
           <w:sz w:val="20"/>
           <w:szCs w:val="20"/>
           <w:lang w:val="ru-RU"/>
@@ -1384,6 +1410,8 @@
       <w:r>
         <w:rPr>
           <w:rFonts w:ascii="Calibri" w:hAnsi="Calibri" w:cs="Calibri"/>
+          <w:b/>
+          <w:bCs/>
           <w:sz w:val="20"/>
           <w:szCs w:val="20"/>
         </w:rPr>
@@ -1392,6 +1420,8 @@
       <w:r>
         <w:rPr>
           <w:rFonts w:ascii="Calibri" w:hAnsi="Calibri" w:cs="Calibri"/>
+          <w:b/>
+          <w:bCs/>
           <w:sz w:val="20"/>
           <w:szCs w:val="20"/>
           <w:lang w:val="ru-RU"/>
@@ -1401,6 +1431,8 @@
       <w:r>
         <w:rPr>
           <w:rFonts w:ascii="Calibri" w:hAnsi="Calibri" w:cs="Calibri"/>
+          <w:b/>
+          <w:bCs/>
           <w:sz w:val="20"/>
           <w:szCs w:val="20"/>
         </w:rPr>
@@ -1409,6 +1441,8 @@
       <w:r>
         <w:rPr>
           <w:rFonts w:ascii="Calibri" w:hAnsi="Calibri" w:cs="Calibri"/>
+          <w:b/>
+          <w:bCs/>
           <w:sz w:val="20"/>
           <w:szCs w:val="20"/>
           <w:lang w:val="ru-RU"/>
@@ -1418,6 +1452,8 @@
       <w:r>
         <w:rPr>
           <w:rFonts w:ascii="Calibri" w:hAnsi="Calibri" w:cs="Calibri"/>
+          <w:b/>
+          <w:bCs/>
           <w:sz w:val="20"/>
           <w:szCs w:val="20"/>
         </w:rPr>
@@ -1426,6 +1462,8 @@
       <w:r>
         <w:rPr>
           <w:rFonts w:ascii="Calibri" w:hAnsi="Calibri" w:cs="Calibri"/>
+          <w:b/>
+          <w:bCs/>
           <w:sz w:val="20"/>
           <w:szCs w:val="20"/>
           <w:lang w:val="ru-RU"/>
@@ -1435,6 +1473,8 @@
       <w:r>
         <w:rPr>
           <w:rFonts w:ascii="Calibri" w:hAnsi="Calibri" w:cs="Calibri"/>
+          <w:b/>
+          <w:bCs/>
           <w:sz w:val="20"/>
           <w:szCs w:val="20"/>
         </w:rPr>
@@ -1443,6 +1483,8 @@
       <w:r>
         <w:rPr>
           <w:rFonts w:ascii="Calibri" w:hAnsi="Calibri" w:cs="Calibri"/>
+          <w:b/>
+          <w:bCs/>
           <w:sz w:val="20"/>
           <w:szCs w:val="20"/>
           <w:lang w:val="ru-RU"/>
@@ -1452,6 +1494,8 @@
       <w:r>
         <w:rPr>
           <w:rFonts w:ascii="Calibri" w:hAnsi="Calibri" w:cs="Calibri"/>
+          <w:b/>
+          <w:bCs/>
           <w:sz w:val="20"/>
           <w:szCs w:val="20"/>
         </w:rPr>
@@ -1460,6 +1504,8 @@
       <w:r>
         <w:rPr>
           <w:rFonts w:ascii="Calibri" w:hAnsi="Calibri" w:cs="Calibri"/>
+          <w:b/>
+          <w:bCs/>
           <w:sz w:val="20"/>
           <w:szCs w:val="20"/>
           <w:lang w:val="ru-RU"/>
@@ -1469,6 +1515,8 @@
       <w:r>
         <w:rPr>
           <w:rFonts w:ascii="Calibri" w:hAnsi="Calibri" w:cs="Calibri"/>
+          <w:b/>
+          <w:bCs/>
           <w:sz w:val="20"/>
           <w:szCs w:val="20"/>
         </w:rPr>
@@ -1477,6 +1525,8 @@
       <w:r>
         <w:rPr>
           <w:rFonts w:ascii="Calibri" w:hAnsi="Calibri" w:cs="Calibri"/>
+          <w:b/>
+          <w:bCs/>
           <w:sz w:val="20"/>
           <w:szCs w:val="20"/>
           <w:lang w:val="ru-RU"/>
@@ -1486,6 +1536,8 @@
       <w:r>
         <w:rPr>
           <w:rFonts w:ascii="Calibri" w:hAnsi="Calibri" w:cs="Calibri"/>
+          <w:b/>
+          <w:bCs/>
           <w:sz w:val="20"/>
           <w:szCs w:val="20"/>
         </w:rPr>
@@ -1494,6 +1546,8 @@
       <w:r>
         <w:rPr>
           <w:rFonts w:ascii="Calibri" w:hAnsi="Calibri" w:cs="Calibri"/>
+          <w:b/>
+          <w:bCs/>
           <w:sz w:val="20"/>
           <w:szCs w:val="20"/>
           <w:lang w:val="ru-RU"/>
@@ -1503,6 +1557,8 @@
       <w:r>
         <w:rPr>
           <w:rFonts w:ascii="Calibri" w:hAnsi="Calibri" w:cs="Calibri"/>
+          <w:b/>
+          <w:bCs/>
           <w:sz w:val="20"/>
           <w:szCs w:val="20"/>
         </w:rPr>
@@ -1511,6 +1567,8 @@
       <w:r>
         <w:rPr>
           <w:rFonts w:ascii="Calibri" w:hAnsi="Calibri" w:cs="Calibri"/>
+          <w:b/>
+          <w:bCs/>
           <w:sz w:val="20"/>
           <w:szCs w:val="20"/>
           <w:lang w:val="ru-RU"/>
@@ -1534,6 +1592,7 @@
         <w:pStyle w:val="NormalWeb"/>
         <w:spacing w:before="115" w:beforeAutospacing="0" w:after="0" w:line="360" w:lineRule="auto"/>
         <w:ind w:left="360"/>
+        <w:jc w:val="lowKashida"/>
         <w:rPr>
           <w:lang w:val="ru-RU"/>
         </w:rPr>
@@ -1603,6 +1662,7 @@
         <w:pStyle w:val="NormalWeb"/>
         <w:spacing w:before="115" w:beforeAutospacing="0" w:after="0" w:line="360" w:lineRule="auto"/>
         <w:ind w:left="1066"/>
+        <w:jc w:val="lowKashida"/>
       </w:pPr>
     </w:p>
     <w:p>
@@ -1610,6 +1670,7 @@
         <w:pStyle w:val="NormalWeb"/>
         <w:spacing w:before="115" w:beforeAutospacing="0" w:after="0" w:line="360" w:lineRule="auto"/>
         <w:ind w:left="1066"/>
+        <w:jc w:val="lowKashida"/>
       </w:pPr>
     </w:p>
     <w:p>
@@ -1617,6 +1678,7 @@
         <w:pStyle w:val="NormalWeb"/>
         <w:spacing w:before="115" w:beforeAutospacing="0" w:after="0" w:line="360" w:lineRule="auto"/>
         <w:ind w:left="1066"/>
+        <w:jc w:val="lowKashida"/>
       </w:pPr>
     </w:p>
     <w:p>
@@ -1624,6 +1686,7 @@
         <w:pStyle w:val="NormalWeb"/>
         <w:spacing w:before="115" w:beforeAutospacing="0" w:after="0" w:line="360" w:lineRule="auto"/>
         <w:ind w:left="1066"/>
+        <w:jc w:val="lowKashida"/>
       </w:pPr>
     </w:p>
     <w:p>
@@ -1631,6 +1694,7 @@
         <w:pStyle w:val="NormalWeb"/>
         <w:spacing w:before="115" w:beforeAutospacing="0" w:after="0" w:line="360" w:lineRule="auto"/>
         <w:ind w:left="1066"/>
+        <w:jc w:val="lowKashida"/>
       </w:pPr>
     </w:p>
     <w:p>
@@ -1641,13 +1705,18 @@
           <w:numId w:val="23"/>
         </w:numPr>
         <w:spacing w:before="115" w:beforeAutospacing="0" w:after="0" w:line="360" w:lineRule="auto"/>
-        <w:rPr>
+        <w:jc w:val="lowKashida"/>
+        <w:rPr>
+          <w:b/>
+          <w:bCs/>
           <w:lang w:val="ru-RU"/>
         </w:rPr>
       </w:pPr>
       <w:r>
         <w:rPr>
           <w:rFonts w:ascii="Calibri" w:hAnsi="Calibri" w:cs="Calibri"/>
+          <w:b/>
+          <w:bCs/>
           <w:sz w:val="20"/>
           <w:szCs w:val="20"/>
           <w:lang w:val="ru-RU"/>
@@ -1658,6 +1727,8 @@
       <w:r>
         <w:rPr>
           <w:rFonts w:ascii="Calibri" w:hAnsi="Calibri" w:cs="Calibri"/>
+          <w:b/>
+          <w:bCs/>
           <w:sz w:val="20"/>
           <w:szCs w:val="20"/>
         </w:rPr>
@@ -1666,6 +1737,8 @@
       <w:r>
         <w:rPr>
           <w:rFonts w:ascii="Calibri" w:hAnsi="Calibri" w:cs="Calibri"/>
+          <w:b/>
+          <w:bCs/>
           <w:sz w:val="20"/>
           <w:szCs w:val="20"/>
           <w:lang w:val="ru-RU"/>
@@ -1675,6 +1748,8 @@
       <w:r>
         <w:rPr>
           <w:rFonts w:ascii="Calibri" w:hAnsi="Calibri" w:cs="Calibri"/>
+          <w:b/>
+          <w:bCs/>
           <w:sz w:val="20"/>
           <w:szCs w:val="20"/>
         </w:rPr>
@@ -1683,6 +1758,8 @@
       <w:r>
         <w:rPr>
           <w:rFonts w:ascii="Calibri" w:hAnsi="Calibri" w:cs="Calibri"/>
+          <w:b/>
+          <w:bCs/>
           <w:sz w:val="20"/>
           <w:szCs w:val="20"/>
           <w:lang w:val="ru-RU"/>
@@ -1703,6 +1780,8 @@
       <w:r>
         <w:rPr>
           <w:rFonts w:ascii="Calibri" w:hAnsi="Calibri" w:cs="Calibri"/>
+          <w:b/>
+          <w:bCs/>
           <w:sz w:val="20"/>
           <w:szCs w:val="20"/>
           <w:lang w:val="ru-RU"/>
@@ -1718,13 +1797,18 @@
           <w:numId w:val="23"/>
         </w:numPr>
         <w:spacing w:before="115" w:beforeAutospacing="0" w:after="0" w:line="360" w:lineRule="auto"/>
-        <w:rPr>
+        <w:jc w:val="lowKashida"/>
+        <w:rPr>
+          <w:b/>
+          <w:bCs/>
           <w:lang w:val="ru-RU"/>
         </w:rPr>
       </w:pPr>
       <w:r>
         <w:rPr>
           <w:rFonts w:ascii="Calibri" w:hAnsi="Calibri" w:cs="Calibri"/>
+          <w:b/>
+          <w:bCs/>
           <w:sz w:val="20"/>
           <w:szCs w:val="20"/>
           <w:lang w:val="ru-RU"/>
@@ -1736,6 +1820,8 @@
           <w:rPr>
             <w:rStyle w:val="Hyperlink"/>
             <w:rFonts w:ascii="Calibri" w:hAnsi="Calibri" w:cs="Calibri"/>
+            <w:b/>
+            <w:bCs/>
             <w:sz w:val="20"/>
             <w:szCs w:val="20"/>
           </w:rPr>
@@ -1745,6 +1831,8 @@
           <w:rPr>
             <w:rStyle w:val="Hyperlink"/>
             <w:rFonts w:ascii="Calibri" w:hAnsi="Calibri" w:cs="Calibri"/>
+            <w:b/>
+            <w:bCs/>
             <w:sz w:val="20"/>
             <w:szCs w:val="20"/>
             <w:lang w:val="ru-RU"/>
@@ -1755,6 +1843,8 @@
           <w:rPr>
             <w:rStyle w:val="Hyperlink"/>
             <w:rFonts w:ascii="Calibri" w:hAnsi="Calibri" w:cs="Calibri"/>
+            <w:b/>
+            <w:bCs/>
             <w:sz w:val="20"/>
             <w:szCs w:val="20"/>
           </w:rPr>
@@ -1764,6 +1854,8 @@
           <w:rPr>
             <w:rStyle w:val="Hyperlink"/>
             <w:rFonts w:ascii="Calibri" w:hAnsi="Calibri" w:cs="Calibri"/>
+            <w:b/>
+            <w:bCs/>
             <w:sz w:val="20"/>
             <w:szCs w:val="20"/>
             <w:lang w:val="ru-RU"/>
@@ -1774,6 +1866,8 @@
           <w:rPr>
             <w:rStyle w:val="Hyperlink"/>
             <w:rFonts w:ascii="Calibri" w:hAnsi="Calibri" w:cs="Calibri"/>
+            <w:b/>
+            <w:bCs/>
             <w:sz w:val="20"/>
             <w:szCs w:val="20"/>
           </w:rPr>
@@ -1783,6 +1877,8 @@
       <w:r>
         <w:rPr>
           <w:rFonts w:ascii="Calibri" w:hAnsi="Calibri" w:cs="Calibri"/>
+          <w:b/>
+          <w:bCs/>
           <w:sz w:val="20"/>
           <w:szCs w:val="20"/>
           <w:lang w:val="ru-RU"/>
@@ -1792,6 +1888,8 @@
       <w:r>
         <w:rPr>
           <w:rFonts w:ascii="Calibri" w:hAnsi="Calibri" w:cs="Calibri"/>
+          <w:b/>
+          <w:bCs/>
           <w:sz w:val="20"/>
           <w:szCs w:val="20"/>
         </w:rPr>
@@ -1800,6 +1898,8 @@
       <w:r>
         <w:rPr>
           <w:rFonts w:ascii="Calibri" w:hAnsi="Calibri" w:cs="Calibri"/>
+          <w:b/>
+          <w:bCs/>
           <w:sz w:val="20"/>
           <w:szCs w:val="20"/>
           <w:lang w:val="ru-RU"/>
@@ -1812,6 +1912,7 @@
         <w:pStyle w:val="NormalWeb"/>
         <w:spacing w:before="115" w:beforeAutospacing="0" w:after="0" w:line="360" w:lineRule="auto"/>
         <w:ind w:left="1080"/>
+        <w:jc w:val="lowKashida"/>
         <w:rPr>
           <w:lang w:val="ru-RU"/>
         </w:rPr>
@@ -1879,13 +1980,18 @@
           <w:numId w:val="23"/>
         </w:numPr>
         <w:spacing w:before="115" w:beforeAutospacing="0" w:after="0" w:line="360" w:lineRule="auto"/>
-        <w:rPr>
+        <w:jc w:val="lowKashida"/>
+        <w:rPr>
+          <w:b/>
+          <w:bCs/>
           <w:lang w:val="ru-RU"/>
         </w:rPr>
       </w:pPr>
       <w:r>
         <w:rPr>
           <w:rFonts w:ascii="Calibri" w:hAnsi="Calibri" w:cs="Calibri"/>
+          <w:b/>
+          <w:bCs/>
           <w:sz w:val="20"/>
           <w:szCs w:val="20"/>
           <w:lang w:val="ru-RU"/>
@@ -1895,6 +2001,8 @@
       <w:r>
         <w:rPr>
           <w:rFonts w:ascii="Calibri" w:hAnsi="Calibri" w:cs="Calibri"/>
+          <w:b/>
+          <w:bCs/>
           <w:sz w:val="20"/>
           <w:szCs w:val="20"/>
         </w:rPr>
@@ -1903,6 +2011,8 @@
       <w:r>
         <w:rPr>
           <w:rFonts w:ascii="Calibri" w:hAnsi="Calibri" w:cs="Calibri"/>
+          <w:b/>
+          <w:bCs/>
           <w:sz w:val="20"/>
           <w:szCs w:val="20"/>
           <w:lang w:val="ru-RU"/>
@@ -1912,6 +2022,8 @@
       <w:r>
         <w:rPr>
           <w:rFonts w:ascii="Calibri" w:hAnsi="Calibri" w:cs="Calibri"/>
+          <w:b/>
+          <w:bCs/>
           <w:sz w:val="20"/>
           <w:szCs w:val="20"/>
         </w:rPr>
@@ -1920,6 +2032,8 @@
       <w:r>
         <w:rPr>
           <w:rFonts w:ascii="Calibri" w:hAnsi="Calibri" w:cs="Calibri"/>
+          <w:b/>
+          <w:bCs/>
           <w:sz w:val="20"/>
           <w:szCs w:val="20"/>
           <w:lang w:val="ru-RU"/>
@@ -1932,6 +2046,7 @@
         <w:pStyle w:val="NormalWeb"/>
         <w:spacing w:before="115" w:beforeAutospacing="0" w:after="0" w:line="360" w:lineRule="auto"/>
         <w:ind w:left="1080"/>
+        <w:jc w:val="lowKashida"/>
       </w:pPr>
       <w:r>
         <w:rPr>
@@ -1995,6 +2110,7 @@
         <w:pStyle w:val="NormalWeb"/>
         <w:spacing w:before="115" w:beforeAutospacing="0" w:after="0" w:line="360" w:lineRule="auto"/>
         <w:ind w:left="1080"/>
+        <w:jc w:val="lowKashida"/>
       </w:pPr>
     </w:p>
     <w:p>
@@ -2002,6 +2118,7 @@
         <w:pStyle w:val="NormalWeb"/>
         <w:spacing w:before="115" w:beforeAutospacing="0" w:after="0" w:line="360" w:lineRule="auto"/>
         <w:ind w:left="1080"/>
+        <w:jc w:val="lowKashida"/>
       </w:pPr>
     </w:p>
     <w:p>
@@ -2009,6 +2126,7 @@
         <w:pStyle w:val="NormalWeb"/>
         <w:spacing w:before="115" w:beforeAutospacing="0" w:after="0" w:line="360" w:lineRule="auto"/>
         <w:ind w:left="1080"/>
+        <w:jc w:val="lowKashida"/>
       </w:pPr>
     </w:p>
     <w:p>
@@ -2019,13 +2137,18 @@
           <w:numId w:val="23"/>
         </w:numPr>
         <w:spacing w:before="115" w:beforeAutospacing="0" w:after="0" w:line="360" w:lineRule="auto"/>
-        <w:rPr>
+        <w:jc w:val="lowKashida"/>
+        <w:rPr>
+          <w:b/>
+          <w:bCs/>
           <w:lang w:val="ru-RU"/>
         </w:rPr>
       </w:pPr>
       <w:r>
         <w:rPr>
           <w:rFonts w:ascii="Calibri" w:hAnsi="Calibri" w:cs="Calibri"/>
+          <w:b/>
+          <w:bCs/>
           <w:sz w:val="20"/>
           <w:szCs w:val="20"/>
           <w:lang w:val="ru-RU"/>
@@ -2036,6 +2159,8 @@
       <w:r>
         <w:rPr>
           <w:rFonts w:ascii="Calibri" w:hAnsi="Calibri" w:cs="Calibri"/>
+          <w:b/>
+          <w:bCs/>
           <w:sz w:val="20"/>
           <w:szCs w:val="20"/>
         </w:rPr>
@@ -2044,6 +2169,8 @@
       <w:r>
         <w:rPr>
           <w:rFonts w:ascii="Calibri" w:hAnsi="Calibri" w:cs="Calibri"/>
+          <w:b/>
+          <w:bCs/>
           <w:sz w:val="20"/>
           <w:szCs w:val="20"/>
           <w:lang w:val="ru-RU"/>
@@ -2053,6 +2180,8 @@
       <w:r>
         <w:rPr>
           <w:rFonts w:ascii="Calibri" w:hAnsi="Calibri" w:cs="Calibri"/>
+          <w:b/>
+          <w:bCs/>
           <w:sz w:val="20"/>
           <w:szCs w:val="20"/>
         </w:rPr>
@@ -2061,6 +2190,8 @@
       <w:r>
         <w:rPr>
           <w:rFonts w:ascii="Calibri" w:hAnsi="Calibri" w:cs="Calibri"/>
+          <w:b/>
+          <w:bCs/>
           <w:sz w:val="20"/>
           <w:szCs w:val="20"/>
           <w:lang w:val="ru-RU"/>
@@ -2070,6 +2201,8 @@
       <w:r>
         <w:rPr>
           <w:rFonts w:ascii="Calibri" w:hAnsi="Calibri" w:cs="Calibri"/>
+          <w:b/>
+          <w:bCs/>
           <w:sz w:val="20"/>
           <w:szCs w:val="20"/>
         </w:rPr>
@@ -2078,6 +2211,8 @@
       <w:r>
         <w:rPr>
           <w:rFonts w:ascii="Calibri" w:hAnsi="Calibri" w:cs="Calibri"/>
+          <w:b/>
+          <w:bCs/>
           <w:sz w:val="20"/>
           <w:szCs w:val="20"/>
           <w:lang w:val="ru-RU"/>
@@ -2090,6 +2225,7 @@
         <w:pStyle w:val="NormalWeb"/>
         <w:spacing w:before="115" w:beforeAutospacing="0" w:after="0" w:line="360" w:lineRule="auto"/>
         <w:ind w:left="1080"/>
+        <w:jc w:val="lowKashida"/>
         <w:rPr>
           <w:lang w:val="ru-RU"/>
         </w:rPr>
@@ -2560,6 +2696,7 @@
       <w:pPr>
         <w:pStyle w:val="NormalWeb"/>
         <w:spacing w:before="115" w:beforeAutospacing="0" w:after="0" w:line="360" w:lineRule="auto"/>
+        <w:jc w:val="lowKashida"/>
         <w:rPr>
           <w:lang w:val="ru-RU"/>
         </w:rPr>
@@ -2573,13 +2710,18 @@
           <w:numId w:val="23"/>
         </w:numPr>
         <w:spacing w:before="115" w:beforeAutospacing="0" w:after="0" w:line="360" w:lineRule="auto"/>
-        <w:rPr>
+        <w:jc w:val="lowKashida"/>
+        <w:rPr>
+          <w:b/>
+          <w:bCs/>
           <w:lang w:val="ru-RU"/>
         </w:rPr>
       </w:pPr>
       <w:r>
         <w:rPr>
           <w:rFonts w:ascii="Calibri" w:hAnsi="Calibri" w:cs="Calibri"/>
+          <w:b/>
+          <w:bCs/>
           <w:sz w:val="20"/>
           <w:szCs w:val="20"/>
           <w:lang w:val="ru-RU"/>
@@ -2590,6 +2732,8 @@
       <w:r>
         <w:rPr>
           <w:rFonts w:ascii="Calibri" w:hAnsi="Calibri" w:cs="Calibri"/>
+          <w:b/>
+          <w:bCs/>
           <w:sz w:val="20"/>
           <w:szCs w:val="20"/>
         </w:rPr>
@@ -2598,6 +2742,8 @@
       <w:r>
         <w:rPr>
           <w:rFonts w:ascii="Calibri" w:hAnsi="Calibri" w:cs="Calibri"/>
+          <w:b/>
+          <w:bCs/>
           <w:sz w:val="20"/>
           <w:szCs w:val="20"/>
           <w:lang w:val="ru-RU"/>
@@ -2607,6 +2753,8 @@
       <w:r>
         <w:rPr>
           <w:rFonts w:ascii="Calibri" w:hAnsi="Calibri" w:cs="Calibri"/>
+          <w:b/>
+          <w:bCs/>
           <w:sz w:val="20"/>
           <w:szCs w:val="20"/>
         </w:rPr>
@@ -2615,6 +2763,8 @@
       <w:r>
         <w:rPr>
           <w:rFonts w:ascii="Calibri" w:hAnsi="Calibri" w:cs="Calibri"/>
+          <w:b/>
+          <w:bCs/>
           <w:sz w:val="20"/>
           <w:szCs w:val="20"/>
           <w:lang w:val="ru-RU"/>
@@ -2627,8 +2777,12 @@
         <w:pStyle w:val="NormalWeb"/>
         <w:spacing w:before="115" w:beforeAutospacing="0" w:after="0" w:line="360" w:lineRule="auto"/>
         <w:ind w:left="1080"/>
-      </w:pPr>
-      <w:r>
+        <w:jc w:val="lowKashida"/>
+      </w:pPr>
+      <w:r>
+        <w:rPr>
+          <w:noProof/>
+        </w:rPr>
         <w:drawing>
           <wp:inline distT="0" distB="0" distL="0" distR="0" wp14:anchorId="59AEBA2C" wp14:editId="42C77355">
             <wp:extent cx="4720967" cy="3963670"/>
@@ -2674,13 +2828,18 @@
           <w:numId w:val="23"/>
         </w:numPr>
         <w:spacing w:before="115" w:beforeAutospacing="0" w:after="0" w:line="360" w:lineRule="auto"/>
-        <w:rPr>
+        <w:jc w:val="lowKashida"/>
+        <w:rPr>
+          <w:b/>
+          <w:bCs/>
           <w:lang w:val="ru-RU"/>
         </w:rPr>
       </w:pPr>
       <w:r>
         <w:rPr>
           <w:rFonts w:ascii="Calibri" w:hAnsi="Calibri" w:cs="Calibri"/>
+          <w:b/>
+          <w:bCs/>
           <w:sz w:val="20"/>
           <w:szCs w:val="20"/>
           <w:lang w:val="ru-RU"/>
@@ -2690,6 +2849,8 @@
       <w:r>
         <w:rPr>
           <w:rFonts w:ascii="Calibri" w:hAnsi="Calibri" w:cs="Calibri"/>
+          <w:b/>
+          <w:bCs/>
           <w:sz w:val="20"/>
           <w:szCs w:val="20"/>
         </w:rPr>
@@ -2698,6 +2859,8 @@
       <w:r>
         <w:rPr>
           <w:rFonts w:ascii="Calibri" w:hAnsi="Calibri" w:cs="Calibri"/>
+          <w:b/>
+          <w:bCs/>
           <w:sz w:val="20"/>
           <w:szCs w:val="20"/>
           <w:lang w:val="ru-RU"/>
@@ -2707,6 +2870,8 @@
       <w:r>
         <w:rPr>
           <w:rFonts w:ascii="Calibri" w:hAnsi="Calibri" w:cs="Calibri"/>
+          <w:b/>
+          <w:bCs/>
           <w:sz w:val="20"/>
           <w:szCs w:val="20"/>
         </w:rPr>
@@ -2715,6 +2880,8 @@
       <w:r>
         <w:rPr>
           <w:rFonts w:ascii="Calibri" w:hAnsi="Calibri" w:cs="Calibri"/>
+          <w:b/>
+          <w:bCs/>
           <w:sz w:val="20"/>
           <w:szCs w:val="20"/>
           <w:lang w:val="ru-RU"/>
@@ -2724,6 +2891,8 @@
       <w:r>
         <w:rPr>
           <w:rFonts w:ascii="Calibri" w:hAnsi="Calibri" w:cs="Calibri"/>
+          <w:b/>
+          <w:bCs/>
           <w:sz w:val="20"/>
           <w:szCs w:val="20"/>
         </w:rPr>
@@ -2732,6 +2901,8 @@
       <w:r>
         <w:rPr>
           <w:rFonts w:ascii="Calibri" w:hAnsi="Calibri" w:cs="Calibri"/>
+          <w:b/>
+          <w:bCs/>
           <w:sz w:val="20"/>
           <w:szCs w:val="20"/>
           <w:lang w:val="ru-RU"/>
@@ -2741,6 +2912,8 @@
       <w:r>
         <w:rPr>
           <w:rFonts w:ascii="Calibri" w:hAnsi="Calibri" w:cs="Calibri"/>
+          <w:b/>
+          <w:bCs/>
           <w:sz w:val="20"/>
           <w:szCs w:val="20"/>
         </w:rPr>
@@ -2749,6 +2922,8 @@
       <w:r>
         <w:rPr>
           <w:rFonts w:ascii="Calibri" w:hAnsi="Calibri" w:cs="Calibri"/>
+          <w:b/>
+          <w:bCs/>
           <w:sz w:val="20"/>
           <w:szCs w:val="20"/>
           <w:lang w:val="ru-RU"/>
@@ -2761,12 +2936,14 @@
         <w:pStyle w:val="NormalWeb"/>
         <w:spacing w:before="115" w:beforeAutospacing="0" w:after="0" w:line="360" w:lineRule="auto"/>
         <w:ind w:left="1080"/>
+        <w:jc w:val="lowKashida"/>
         <w:rPr>
           <w:lang w:val="ru-RU"/>
         </w:rPr>
       </w:pPr>
       <w:r>
         <w:rPr>
+          <w:noProof/>
           <w:lang w:val="ru-RU"/>
         </w:rPr>
         <w:drawing>
@@ -2814,13 +2991,18 @@
           <w:numId w:val="23"/>
         </w:numPr>
         <w:spacing w:before="115" w:beforeAutospacing="0" w:after="0" w:line="360" w:lineRule="auto"/>
-        <w:rPr>
+        <w:jc w:val="lowKashida"/>
+        <w:rPr>
+          <w:b/>
+          <w:bCs/>
           <w:lang w:val="ru-RU"/>
         </w:rPr>
       </w:pPr>
       <w:r>
         <w:rPr>
           <w:rFonts w:ascii="Calibri" w:hAnsi="Calibri" w:cs="Calibri"/>
+          <w:b/>
+          <w:bCs/>
           <w:sz w:val="20"/>
           <w:szCs w:val="20"/>
           <w:lang w:val="ru-RU"/>
@@ -2834,8 +3016,12 @@
         <w:pStyle w:val="NormalWeb"/>
         <w:spacing w:before="115" w:beforeAutospacing="0" w:after="0" w:line="360" w:lineRule="auto"/>
         <w:ind w:left="1080"/>
-      </w:pPr>
-      <w:r>
+        <w:jc w:val="lowKashida"/>
+      </w:pPr>
+      <w:r>
+        <w:rPr>
+          <w:noProof/>
+        </w:rPr>
         <w:drawing>
           <wp:inline distT="0" distB="0" distL="0" distR="0" wp14:anchorId="7D44820A" wp14:editId="62AEFE39">
             <wp:extent cx="5181286" cy="3419475"/>
@@ -2881,6 +3067,7 @@
           <w:numId w:val="23"/>
         </w:numPr>
         <w:spacing w:before="115" w:beforeAutospacing="0" w:after="0" w:line="360" w:lineRule="auto"/>
+        <w:jc w:val="lowKashida"/>
         <w:rPr>
           <w:lang w:val="ru-RU"/>
         </w:rPr>
@@ -2900,8 +3087,12 @@
         <w:pStyle w:val="NormalWeb"/>
         <w:spacing w:before="115" w:beforeAutospacing="0" w:after="0" w:line="360" w:lineRule="auto"/>
         <w:ind w:left="1080"/>
-      </w:pPr>
-      <w:r>
+        <w:jc w:val="lowKashida"/>
+      </w:pPr>
+      <w:r>
+        <w:rPr>
+          <w:noProof/>
+        </w:rPr>
         <w:drawing>
           <wp:inline distT="0" distB="0" distL="0" distR="0" wp14:anchorId="62263D6D" wp14:editId="15A77A69">
             <wp:extent cx="5029295" cy="4305844"/>
@@ -2943,16 +3134,18 @@
       <w:pPr>
         <w:pStyle w:val="NormalWeb"/>
         <w:spacing w:before="115" w:beforeAutospacing="0" w:after="0" w:line="360" w:lineRule="auto"/>
+        <w:jc w:val="lowKashida"/>
       </w:pPr>
     </w:p>
     <w:p>
       <w:pPr>
         <w:spacing w:before="100" w:beforeAutospacing="1"/>
-        <w:rPr>
-          <w:rFonts w:eastAsia="Times New Roman" w:cs="Calibri"/>
-          <w:sz w:val="20"/>
-          <w:szCs w:val="20"/>
-          <w:lang w:val="ru-RU"/>
+        <w:jc w:val="lowKashida"/>
+        <w:rPr>
+          <w:rFonts w:cs="Calibri"/>
+          <w:b/>
+          <w:bCs/>
+          <w:color w:val="808080"/>
         </w:rPr>
       </w:pPr>
       <w:r>
@@ -2973,15 +3166,29 @@
           <w:bCs/>
           <w:color w:val="808080"/>
         </w:rPr>
-        <w:t xml:space="preserve">3 </w:t>
-      </w:r>
-      <w:r>
+        <w:t>3</w:t>
+      </w:r>
+    </w:p>
+    <w:p>
+      <w:pPr>
+        <w:spacing w:before="100" w:beforeAutospacing="1"/>
+        <w:jc w:val="lowKashida"/>
         <w:rPr>
           <w:rFonts w:eastAsia="Times New Roman" w:cs="Calibri"/>
-          <w:sz w:val="20"/>
-          <w:szCs w:val="20"/>
+          <w:b/>
+          <w:bCs/>
+          <w:szCs w:val="24"/>
           <w:lang w:val="ru-RU"/>
         </w:rPr>
+      </w:pPr>
+      <w:r>
+        <w:rPr>
+          <w:rFonts w:eastAsia="Times New Roman" w:cs="Calibri"/>
+          <w:b/>
+          <w:bCs/>
+          <w:szCs w:val="24"/>
+          <w:lang w:val="ru-RU"/>
+        </w:rPr>
         <w:t>Конфигурационный файл /etc/named.conf из Части 3, п.3.</w:t>
       </w:r>
     </w:p>
@@ -2989,6 +3196,7 @@
       <w:pPr>
         <w:shd w:val="clear" w:color="auto" w:fill="3F3F3F"/>
         <w:spacing w:line="240" w:lineRule="auto"/>
+        <w:jc w:val="lowKashida"/>
         <w:rPr>
           <w:rFonts w:ascii="Consolas" w:eastAsia="Times New Roman" w:hAnsi="Consolas" w:cs="Times New Roman"/>
           <w:color w:val="DCDCCC"/>
@@ -3010,6 +3218,7 @@
       <w:pPr>
         <w:shd w:val="clear" w:color="auto" w:fill="3F3F3F"/>
         <w:spacing w:line="240" w:lineRule="auto"/>
+        <w:jc w:val="lowKashida"/>
         <w:rPr>
           <w:rFonts w:ascii="Consolas" w:eastAsia="Times New Roman" w:hAnsi="Consolas" w:cs="Times New Roman"/>
           <w:color w:val="DCDCCC"/>
@@ -3031,6 +3240,7 @@
       <w:pPr>
         <w:shd w:val="clear" w:color="auto" w:fill="3F3F3F"/>
         <w:spacing w:line="240" w:lineRule="auto"/>
+        <w:jc w:val="lowKashida"/>
         <w:rPr>
           <w:rFonts w:ascii="Consolas" w:eastAsia="Times New Roman" w:hAnsi="Consolas" w:cs="Times New Roman"/>
           <w:color w:val="DCDCCC"/>
@@ -3052,6 +3262,7 @@
       <w:pPr>
         <w:shd w:val="clear" w:color="auto" w:fill="3F3F3F"/>
         <w:spacing w:line="240" w:lineRule="auto"/>
+        <w:jc w:val="lowKashida"/>
         <w:rPr>
           <w:rFonts w:ascii="Consolas" w:eastAsia="Times New Roman" w:hAnsi="Consolas" w:cs="Times New Roman"/>
           <w:color w:val="DCDCCC"/>
@@ -3073,6 +3284,7 @@
       <w:pPr>
         <w:shd w:val="clear" w:color="auto" w:fill="3F3F3F"/>
         <w:spacing w:line="240" w:lineRule="auto"/>
+        <w:jc w:val="lowKashida"/>
         <w:rPr>
           <w:rFonts w:ascii="Consolas" w:eastAsia="Times New Roman" w:hAnsi="Consolas" w:cs="Times New Roman"/>
           <w:color w:val="DCDCCC"/>
@@ -3094,6 +3306,7 @@
       <w:pPr>
         <w:shd w:val="clear" w:color="auto" w:fill="3F3F3F"/>
         <w:spacing w:line="240" w:lineRule="auto"/>
+        <w:jc w:val="lowKashida"/>
         <w:rPr>
           <w:rFonts w:ascii="Consolas" w:eastAsia="Times New Roman" w:hAnsi="Consolas" w:cs="Times New Roman"/>
           <w:color w:val="DCDCCC"/>
@@ -3115,6 +3328,7 @@
       <w:pPr>
         <w:shd w:val="clear" w:color="auto" w:fill="3F3F3F"/>
         <w:spacing w:line="240" w:lineRule="auto"/>
+        <w:jc w:val="lowKashida"/>
         <w:rPr>
           <w:rFonts w:ascii="Consolas" w:eastAsia="Times New Roman" w:hAnsi="Consolas" w:cs="Times New Roman"/>
           <w:color w:val="DCDCCC"/>
@@ -3136,6 +3350,7 @@
       <w:pPr>
         <w:shd w:val="clear" w:color="auto" w:fill="3F3F3F"/>
         <w:spacing w:line="240" w:lineRule="auto"/>
+        <w:jc w:val="lowKashida"/>
         <w:rPr>
           <w:rFonts w:ascii="Consolas" w:eastAsia="Times New Roman" w:hAnsi="Consolas" w:cs="Times New Roman"/>
           <w:color w:val="DCDCCC"/>
@@ -3157,6 +3372,7 @@
       <w:pPr>
         <w:shd w:val="clear" w:color="auto" w:fill="3F3F3F"/>
         <w:spacing w:line="240" w:lineRule="auto"/>
+        <w:jc w:val="lowKashida"/>
         <w:rPr>
           <w:rFonts w:ascii="Consolas" w:eastAsia="Times New Roman" w:hAnsi="Consolas" w:cs="Times New Roman"/>
           <w:color w:val="DCDCCC"/>
@@ -3178,6 +3394,7 @@
       <w:pPr>
         <w:shd w:val="clear" w:color="auto" w:fill="3F3F3F"/>
         <w:spacing w:line="240" w:lineRule="auto"/>
+        <w:jc w:val="lowKashida"/>
         <w:rPr>
           <w:rFonts w:ascii="Consolas" w:eastAsia="Times New Roman" w:hAnsi="Consolas" w:cs="Times New Roman"/>
           <w:color w:val="DCDCCC"/>
@@ -3199,6 +3416,7 @@
       <w:pPr>
         <w:shd w:val="clear" w:color="auto" w:fill="3F3F3F"/>
         <w:spacing w:line="240" w:lineRule="auto"/>
+        <w:jc w:val="lowKashida"/>
         <w:rPr>
           <w:rFonts w:ascii="Consolas" w:eastAsia="Times New Roman" w:hAnsi="Consolas" w:cs="Times New Roman"/>
           <w:color w:val="DCDCCC"/>
@@ -3211,6 +3429,7 @@
       <w:pPr>
         <w:shd w:val="clear" w:color="auto" w:fill="3F3F3F"/>
         <w:spacing w:line="240" w:lineRule="auto"/>
+        <w:jc w:val="lowKashida"/>
         <w:rPr>
           <w:rFonts w:ascii="Consolas" w:eastAsia="Times New Roman" w:hAnsi="Consolas" w:cs="Times New Roman"/>
           <w:color w:val="DCDCCC"/>
@@ -3232,6 +3451,7 @@
       <w:pPr>
         <w:shd w:val="clear" w:color="auto" w:fill="3F3F3F"/>
         <w:spacing w:line="240" w:lineRule="auto"/>
+        <w:jc w:val="lowKashida"/>
         <w:rPr>
           <w:rFonts w:ascii="Consolas" w:eastAsia="Times New Roman" w:hAnsi="Consolas" w:cs="Times New Roman"/>
           <w:color w:val="DCDCCC"/>
@@ -3253,6 +3473,7 @@
       <w:pPr>
         <w:shd w:val="clear" w:color="auto" w:fill="3F3F3F"/>
         <w:spacing w:line="240" w:lineRule="auto"/>
+        <w:jc w:val="lowKashida"/>
         <w:rPr>
           <w:rFonts w:ascii="Consolas" w:eastAsia="Times New Roman" w:hAnsi="Consolas" w:cs="Times New Roman"/>
           <w:color w:val="DCDCCC"/>
@@ -3274,6 +3495,7 @@
       <w:pPr>
         <w:shd w:val="clear" w:color="auto" w:fill="3F3F3F"/>
         <w:spacing w:line="240" w:lineRule="auto"/>
+        <w:jc w:val="lowKashida"/>
         <w:rPr>
           <w:rFonts w:ascii="Consolas" w:eastAsia="Times New Roman" w:hAnsi="Consolas" w:cs="Times New Roman"/>
           <w:color w:val="DCDCCC"/>
@@ -3286,6 +3508,7 @@
       <w:pPr>
         <w:shd w:val="clear" w:color="auto" w:fill="3F3F3F"/>
         <w:spacing w:line="240" w:lineRule="auto"/>
+        <w:jc w:val="lowKashida"/>
         <w:rPr>
           <w:rFonts w:ascii="Consolas" w:eastAsia="Times New Roman" w:hAnsi="Consolas" w:cs="Times New Roman"/>
           <w:color w:val="DCDCCC"/>
@@ -3307,6 +3530,7 @@
       <w:pPr>
         <w:shd w:val="clear" w:color="auto" w:fill="3F3F3F"/>
         <w:spacing w:line="240" w:lineRule="auto"/>
+        <w:jc w:val="lowKashida"/>
         <w:rPr>
           <w:rFonts w:ascii="Consolas" w:eastAsia="Times New Roman" w:hAnsi="Consolas" w:cs="Times New Roman"/>
           <w:color w:val="DCDCCC"/>
@@ -3328,6 +3552,7 @@
       <w:pPr>
         <w:shd w:val="clear" w:color="auto" w:fill="3F3F3F"/>
         <w:spacing w:line="240" w:lineRule="auto"/>
+        <w:jc w:val="lowKashida"/>
         <w:rPr>
           <w:rFonts w:ascii="Consolas" w:eastAsia="Times New Roman" w:hAnsi="Consolas" w:cs="Times New Roman"/>
           <w:color w:val="DCDCCC"/>
@@ -3349,6 +3574,7 @@
       <w:pPr>
         <w:shd w:val="clear" w:color="auto" w:fill="3F3F3F"/>
         <w:spacing w:line="240" w:lineRule="auto"/>
+        <w:jc w:val="lowKashida"/>
         <w:rPr>
           <w:rFonts w:ascii="Consolas" w:eastAsia="Times New Roman" w:hAnsi="Consolas" w:cs="Times New Roman"/>
           <w:color w:val="DCDCCC"/>
@@ -3370,6 +3596,7 @@
       <w:pPr>
         <w:shd w:val="clear" w:color="auto" w:fill="3F3F3F"/>
         <w:spacing w:line="240" w:lineRule="auto"/>
+        <w:jc w:val="lowKashida"/>
         <w:rPr>
           <w:rFonts w:ascii="Consolas" w:eastAsia="Times New Roman" w:hAnsi="Consolas" w:cs="Times New Roman"/>
           <w:color w:val="DCDCCC"/>
@@ -3391,6 +3618,7 @@
       <w:pPr>
         <w:shd w:val="clear" w:color="auto" w:fill="3F3F3F"/>
         <w:spacing w:line="240" w:lineRule="auto"/>
+        <w:jc w:val="lowKashida"/>
         <w:rPr>
           <w:rFonts w:ascii="Consolas" w:eastAsia="Times New Roman" w:hAnsi="Consolas" w:cs="Times New Roman"/>
           <w:color w:val="DCDCCC"/>
@@ -3412,6 +3640,7 @@
       <w:pPr>
         <w:shd w:val="clear" w:color="auto" w:fill="3F3F3F"/>
         <w:spacing w:line="240" w:lineRule="auto"/>
+        <w:jc w:val="lowKashida"/>
         <w:rPr>
           <w:rFonts w:ascii="Consolas" w:eastAsia="Times New Roman" w:hAnsi="Consolas" w:cs="Times New Roman"/>
           <w:color w:val="DCDCCC"/>
@@ -3433,6 +3662,7 @@
       <w:pPr>
         <w:shd w:val="clear" w:color="auto" w:fill="3F3F3F"/>
         <w:spacing w:line="240" w:lineRule="auto"/>
+        <w:jc w:val="lowKashida"/>
         <w:rPr>
           <w:rFonts w:ascii="Consolas" w:eastAsia="Times New Roman" w:hAnsi="Consolas" w:cs="Times New Roman"/>
           <w:color w:val="DCDCCC"/>
@@ -3454,6 +3684,7 @@
       <w:pPr>
         <w:shd w:val="clear" w:color="auto" w:fill="3F3F3F"/>
         <w:spacing w:line="240" w:lineRule="auto"/>
+        <w:jc w:val="lowKashida"/>
         <w:rPr>
           <w:rFonts w:ascii="Consolas" w:eastAsia="Times New Roman" w:hAnsi="Consolas" w:cs="Times New Roman"/>
           <w:color w:val="DCDCCC"/>
@@ -3475,6 +3706,7 @@
       <w:pPr>
         <w:shd w:val="clear" w:color="auto" w:fill="3F3F3F"/>
         <w:spacing w:line="240" w:lineRule="auto"/>
+        <w:jc w:val="lowKashida"/>
         <w:rPr>
           <w:rFonts w:ascii="Consolas" w:eastAsia="Times New Roman" w:hAnsi="Consolas" w:cs="Times New Roman"/>
           <w:color w:val="DCDCCC"/>
@@ -3496,6 +3728,7 @@
       <w:pPr>
         <w:shd w:val="clear" w:color="auto" w:fill="3F3F3F"/>
         <w:spacing w:line="240" w:lineRule="auto"/>
+        <w:jc w:val="lowKashida"/>
         <w:rPr>
           <w:rFonts w:ascii="Consolas" w:eastAsia="Times New Roman" w:hAnsi="Consolas" w:cs="Times New Roman"/>
           <w:color w:val="DCDCCC"/>
@@ -3517,6 +3750,7 @@
       <w:pPr>
         <w:shd w:val="clear" w:color="auto" w:fill="3F3F3F"/>
         <w:spacing w:line="240" w:lineRule="auto"/>
+        <w:jc w:val="lowKashida"/>
         <w:rPr>
           <w:rFonts w:ascii="Consolas" w:eastAsia="Times New Roman" w:hAnsi="Consolas" w:cs="Times New Roman"/>
           <w:color w:val="DCDCCC"/>
@@ -3538,6 +3772,7 @@
       <w:pPr>
         <w:shd w:val="clear" w:color="auto" w:fill="3F3F3F"/>
         <w:spacing w:line="240" w:lineRule="auto"/>
+        <w:jc w:val="lowKashida"/>
         <w:rPr>
           <w:rFonts w:ascii="Consolas" w:eastAsia="Times New Roman" w:hAnsi="Consolas" w:cs="Times New Roman"/>
           <w:color w:val="DCDCCC"/>
@@ -3559,6 +3794,7 @@
       <w:pPr>
         <w:shd w:val="clear" w:color="auto" w:fill="3F3F3F"/>
         <w:spacing w:line="240" w:lineRule="auto"/>
+        <w:jc w:val="lowKashida"/>
         <w:rPr>
           <w:rFonts w:ascii="Consolas" w:eastAsia="Times New Roman" w:hAnsi="Consolas" w:cs="Times New Roman"/>
           <w:color w:val="DCDCCC"/>
@@ -3571,6 +3807,7 @@
       <w:pPr>
         <w:shd w:val="clear" w:color="auto" w:fill="3F3F3F"/>
         <w:spacing w:line="240" w:lineRule="auto"/>
+        <w:jc w:val="lowKashida"/>
         <w:rPr>
           <w:rFonts w:ascii="Consolas" w:eastAsia="Times New Roman" w:hAnsi="Consolas" w:cs="Times New Roman"/>
           <w:color w:val="DCDCCC"/>
@@ -3592,6 +3829,7 @@
       <w:pPr>
         <w:shd w:val="clear" w:color="auto" w:fill="3F3F3F"/>
         <w:spacing w:line="240" w:lineRule="auto"/>
+        <w:jc w:val="lowKashida"/>
         <w:rPr>
           <w:rFonts w:ascii="Consolas" w:eastAsia="Times New Roman" w:hAnsi="Consolas" w:cs="Times New Roman"/>
           <w:color w:val="DCDCCC"/>
@@ -3613,6 +3851,7 @@
       <w:pPr>
         <w:shd w:val="clear" w:color="auto" w:fill="3F3F3F"/>
         <w:spacing w:line="240" w:lineRule="auto"/>
+        <w:jc w:val="lowKashida"/>
         <w:rPr>
           <w:rFonts w:ascii="Consolas" w:eastAsia="Times New Roman" w:hAnsi="Consolas" w:cs="Times New Roman"/>
           <w:color w:val="DCDCCC"/>
@@ -3634,6 +3873,7 @@
       <w:pPr>
         <w:shd w:val="clear" w:color="auto" w:fill="3F3F3F"/>
         <w:spacing w:line="240" w:lineRule="auto"/>
+        <w:jc w:val="lowKashida"/>
         <w:rPr>
           <w:rFonts w:ascii="Consolas" w:eastAsia="Times New Roman" w:hAnsi="Consolas" w:cs="Times New Roman"/>
           <w:color w:val="DCDCCC"/>
@@ -3655,6 +3895,7 @@
       <w:pPr>
         <w:shd w:val="clear" w:color="auto" w:fill="3F3F3F"/>
         <w:spacing w:line="240" w:lineRule="auto"/>
+        <w:jc w:val="lowKashida"/>
         <w:rPr>
           <w:rFonts w:ascii="Consolas" w:eastAsia="Times New Roman" w:hAnsi="Consolas" w:cs="Times New Roman"/>
           <w:color w:val="DCDCCC"/>
@@ -3676,6 +3917,7 @@
       <w:pPr>
         <w:shd w:val="clear" w:color="auto" w:fill="3F3F3F"/>
         <w:spacing w:line="240" w:lineRule="auto"/>
+        <w:jc w:val="lowKashida"/>
         <w:rPr>
           <w:rFonts w:ascii="Consolas" w:eastAsia="Times New Roman" w:hAnsi="Consolas" w:cs="Times New Roman"/>
           <w:color w:val="DCDCCC"/>
@@ -3697,6 +3939,7 @@
       <w:pPr>
         <w:shd w:val="clear" w:color="auto" w:fill="3F3F3F"/>
         <w:spacing w:line="240" w:lineRule="auto"/>
+        <w:jc w:val="lowKashida"/>
         <w:rPr>
           <w:rFonts w:ascii="Consolas" w:eastAsia="Times New Roman" w:hAnsi="Consolas" w:cs="Times New Roman"/>
           <w:color w:val="DCDCCC"/>
@@ -3718,6 +3961,7 @@
       <w:pPr>
         <w:shd w:val="clear" w:color="auto" w:fill="3F3F3F"/>
         <w:spacing w:line="240" w:lineRule="auto"/>
+        <w:jc w:val="lowKashida"/>
         <w:rPr>
           <w:rFonts w:ascii="Consolas" w:eastAsia="Times New Roman" w:hAnsi="Consolas" w:cs="Times New Roman"/>
           <w:color w:val="DCDCCC"/>
@@ -3739,6 +3983,7 @@
       <w:pPr>
         <w:shd w:val="clear" w:color="auto" w:fill="3F3F3F"/>
         <w:spacing w:line="240" w:lineRule="auto"/>
+        <w:jc w:val="lowKashida"/>
         <w:rPr>
           <w:rFonts w:ascii="Consolas" w:eastAsia="Times New Roman" w:hAnsi="Consolas" w:cs="Times New Roman"/>
           <w:color w:val="DCDCCC"/>
@@ -3760,6 +4005,7 @@
       <w:pPr>
         <w:shd w:val="clear" w:color="auto" w:fill="3F3F3F"/>
         <w:spacing w:line="240" w:lineRule="auto"/>
+        <w:jc w:val="lowKashida"/>
         <w:rPr>
           <w:rFonts w:ascii="Consolas" w:eastAsia="Times New Roman" w:hAnsi="Consolas" w:cs="Times New Roman"/>
           <w:color w:val="DCDCCC"/>
@@ -3781,6 +4027,7 @@
       <w:pPr>
         <w:shd w:val="clear" w:color="auto" w:fill="3F3F3F"/>
         <w:spacing w:line="240" w:lineRule="auto"/>
+        <w:jc w:val="lowKashida"/>
         <w:rPr>
           <w:rFonts w:ascii="Consolas" w:eastAsia="Times New Roman" w:hAnsi="Consolas" w:cs="Times New Roman"/>
           <w:color w:val="DCDCCC"/>
@@ -3802,6 +4049,7 @@
       <w:pPr>
         <w:shd w:val="clear" w:color="auto" w:fill="3F3F3F"/>
         <w:spacing w:line="240" w:lineRule="auto"/>
+        <w:jc w:val="lowKashida"/>
         <w:rPr>
           <w:rFonts w:ascii="Consolas" w:eastAsia="Times New Roman" w:hAnsi="Consolas" w:cs="Times New Roman"/>
           <w:color w:val="DCDCCC"/>
@@ -3814,6 +4062,7 @@
       <w:pPr>
         <w:shd w:val="clear" w:color="auto" w:fill="3F3F3F"/>
         <w:spacing w:line="240" w:lineRule="auto"/>
+        <w:jc w:val="lowKashida"/>
         <w:rPr>
           <w:rFonts w:ascii="Consolas" w:eastAsia="Times New Roman" w:hAnsi="Consolas" w:cs="Times New Roman"/>
           <w:color w:val="DCDCCC"/>
@@ -3835,6 +4084,7 @@
       <w:pPr>
         <w:shd w:val="clear" w:color="auto" w:fill="3F3F3F"/>
         <w:spacing w:line="240" w:lineRule="auto"/>
+        <w:jc w:val="lowKashida"/>
         <w:rPr>
           <w:rFonts w:ascii="Consolas" w:eastAsia="Times New Roman" w:hAnsi="Consolas" w:cs="Times New Roman"/>
           <w:color w:val="DCDCCC"/>
@@ -3856,6 +4106,7 @@
       <w:pPr>
         <w:shd w:val="clear" w:color="auto" w:fill="3F3F3F"/>
         <w:spacing w:line="240" w:lineRule="auto"/>
+        <w:jc w:val="lowKashida"/>
         <w:rPr>
           <w:rFonts w:ascii="Consolas" w:eastAsia="Times New Roman" w:hAnsi="Consolas" w:cs="Times New Roman"/>
           <w:color w:val="DCDCCC"/>
@@ -3868,6 +4119,7 @@
       <w:pPr>
         <w:shd w:val="clear" w:color="auto" w:fill="3F3F3F"/>
         <w:spacing w:line="240" w:lineRule="auto"/>
+        <w:jc w:val="lowKashida"/>
         <w:rPr>
           <w:rFonts w:ascii="Consolas" w:eastAsia="Times New Roman" w:hAnsi="Consolas" w:cs="Times New Roman"/>
           <w:color w:val="DCDCCC"/>
@@ -3889,6 +4141,7 @@
       <w:pPr>
         <w:shd w:val="clear" w:color="auto" w:fill="3F3F3F"/>
         <w:spacing w:line="240" w:lineRule="auto"/>
+        <w:jc w:val="lowKashida"/>
         <w:rPr>
           <w:rFonts w:ascii="Consolas" w:eastAsia="Times New Roman" w:hAnsi="Consolas" w:cs="Times New Roman"/>
           <w:color w:val="DCDCCC"/>
@@ -3910,6 +4163,7 @@
       <w:pPr>
         <w:shd w:val="clear" w:color="auto" w:fill="3F3F3F"/>
         <w:spacing w:line="240" w:lineRule="auto"/>
+        <w:jc w:val="lowKashida"/>
         <w:rPr>
           <w:rFonts w:ascii="Consolas" w:eastAsia="Times New Roman" w:hAnsi="Consolas" w:cs="Times New Roman"/>
           <w:color w:val="DCDCCC"/>
@@ -3922,6 +4176,7 @@
       <w:pPr>
         <w:shd w:val="clear" w:color="auto" w:fill="3F3F3F"/>
         <w:spacing w:line="240" w:lineRule="auto"/>
+        <w:jc w:val="lowKashida"/>
         <w:rPr>
           <w:rFonts w:ascii="Consolas" w:eastAsia="Times New Roman" w:hAnsi="Consolas" w:cs="Times New Roman"/>
           <w:color w:val="DCDCCC"/>
@@ -3943,6 +4198,7 @@
       <w:pPr>
         <w:shd w:val="clear" w:color="auto" w:fill="3F3F3F"/>
         <w:spacing w:line="240" w:lineRule="auto"/>
+        <w:jc w:val="lowKashida"/>
         <w:rPr>
           <w:rFonts w:ascii="Consolas" w:eastAsia="Times New Roman" w:hAnsi="Consolas" w:cs="Times New Roman"/>
           <w:color w:val="DCDCCC"/>
@@ -3955,6 +4211,7 @@
       <w:pPr>
         <w:shd w:val="clear" w:color="auto" w:fill="3F3F3F"/>
         <w:spacing w:line="240" w:lineRule="auto"/>
+        <w:jc w:val="lowKashida"/>
         <w:rPr>
           <w:rFonts w:ascii="Consolas" w:eastAsia="Times New Roman" w:hAnsi="Consolas" w:cs="Times New Roman"/>
           <w:color w:val="DCDCCC"/>
@@ -3976,6 +4233,7 @@
       <w:pPr>
         <w:shd w:val="clear" w:color="auto" w:fill="3F3F3F"/>
         <w:spacing w:line="240" w:lineRule="auto"/>
+        <w:jc w:val="lowKashida"/>
         <w:rPr>
           <w:rFonts w:ascii="Consolas" w:eastAsia="Times New Roman" w:hAnsi="Consolas" w:cs="Times New Roman"/>
           <w:color w:val="DCDCCC"/>
@@ -3997,6 +4255,7 @@
       <w:pPr>
         <w:shd w:val="clear" w:color="auto" w:fill="3F3F3F"/>
         <w:spacing w:line="240" w:lineRule="auto"/>
+        <w:jc w:val="lowKashida"/>
         <w:rPr>
           <w:rFonts w:ascii="Consolas" w:eastAsia="Times New Roman" w:hAnsi="Consolas" w:cs="Times New Roman"/>
           <w:color w:val="DCDCCC"/>
@@ -4018,6 +4277,7 @@
       <w:pPr>
         <w:shd w:val="clear" w:color="auto" w:fill="3F3F3F"/>
         <w:spacing w:line="240" w:lineRule="auto"/>
+        <w:jc w:val="lowKashida"/>
         <w:rPr>
           <w:rFonts w:ascii="Consolas" w:eastAsia="Times New Roman" w:hAnsi="Consolas" w:cs="Times New Roman"/>
           <w:color w:val="DCDCCC"/>
@@ -4030,6 +4290,7 @@
       <w:pPr>
         <w:shd w:val="clear" w:color="auto" w:fill="3F3F3F"/>
         <w:spacing w:line="240" w:lineRule="auto"/>
+        <w:jc w:val="lowKashida"/>
         <w:rPr>
           <w:rFonts w:ascii="Consolas" w:eastAsia="Times New Roman" w:hAnsi="Consolas" w:cs="Times New Roman"/>
           <w:color w:val="DCDCCC"/>
@@ -4051,6 +4312,7 @@
       <w:pPr>
         <w:shd w:val="clear" w:color="auto" w:fill="3F3F3F"/>
         <w:spacing w:line="240" w:lineRule="auto"/>
+        <w:jc w:val="lowKashida"/>
         <w:rPr>
           <w:rFonts w:ascii="Consolas" w:eastAsia="Times New Roman" w:hAnsi="Consolas" w:cs="Times New Roman"/>
           <w:color w:val="DCDCCC"/>
@@ -4072,20 +4334,22 @@
       <w:pPr>
         <w:shd w:val="clear" w:color="auto" w:fill="3F3F3F"/>
         <w:spacing w:line="240" w:lineRule="auto"/>
-        <w:rPr>
-          <w:rFonts w:ascii="Consolas" w:eastAsia="Times New Roman" w:hAnsi="Consolas" w:cs="Times New Roman"/>
-          <w:color w:val="DCDCCC"/>
-          <w:sz w:val="20"/>
-          <w:szCs w:val="20"/>
-        </w:rPr>
-      </w:pPr>
-      <w:r>
-        <w:rPr>
-          <w:rFonts w:ascii="Consolas" w:eastAsia="Times New Roman" w:hAnsi="Consolas" w:cs="Times New Roman"/>
-          <w:color w:val="DCDCCC"/>
-          <w:sz w:val="20"/>
-          <w:szCs w:val="20"/>
-        </w:rPr>
+        <w:jc w:val="lowKashida"/>
+        <w:rPr>
+          <w:rFonts w:ascii="Consolas" w:eastAsia="Times New Roman" w:hAnsi="Consolas" w:cs="Times New Roman"/>
+          <w:color w:val="DCDCCC"/>
+          <w:sz w:val="20"/>
+          <w:szCs w:val="20"/>
+        </w:rPr>
+      </w:pPr>
+      <w:r>
+        <w:rPr>
+          <w:rFonts w:ascii="Consolas" w:eastAsia="Times New Roman" w:hAnsi="Consolas" w:cs="Times New Roman"/>
+          <w:color w:val="DCDCCC"/>
+          <w:sz w:val="20"/>
+          <w:szCs w:val="20"/>
+        </w:rPr>
+        <w:lastRenderedPageBreak/>
         <w:t xml:space="preserve">                file "data/named.run";</w:t>
       </w:r>
     </w:p>
@@ -4093,6 +4357,7 @@
       <w:pPr>
         <w:shd w:val="clear" w:color="auto" w:fill="3F3F3F"/>
         <w:spacing w:line="240" w:lineRule="auto"/>
+        <w:jc w:val="lowKashida"/>
         <w:rPr>
           <w:rFonts w:ascii="Consolas" w:eastAsia="Times New Roman" w:hAnsi="Consolas" w:cs="Times New Roman"/>
           <w:color w:val="DCDCCC"/>
@@ -4114,6 +4379,7 @@
       <w:pPr>
         <w:shd w:val="clear" w:color="auto" w:fill="3F3F3F"/>
         <w:spacing w:line="240" w:lineRule="auto"/>
+        <w:jc w:val="lowKashida"/>
         <w:rPr>
           <w:rFonts w:ascii="Consolas" w:eastAsia="Times New Roman" w:hAnsi="Consolas" w:cs="Times New Roman"/>
           <w:color w:val="DCDCCC"/>
@@ -4135,21 +4401,21 @@
       <w:pPr>
         <w:shd w:val="clear" w:color="auto" w:fill="3F3F3F"/>
         <w:spacing w:line="240" w:lineRule="auto"/>
-        <w:rPr>
-          <w:rFonts w:ascii="Consolas" w:eastAsia="Times New Roman" w:hAnsi="Consolas" w:cs="Times New Roman"/>
-          <w:color w:val="DCDCCC"/>
-          <w:sz w:val="20"/>
-          <w:szCs w:val="20"/>
-        </w:rPr>
-      </w:pPr>
-      <w:r>
-        <w:rPr>
-          <w:rFonts w:ascii="Consolas" w:eastAsia="Times New Roman" w:hAnsi="Consolas" w:cs="Times New Roman"/>
-          <w:color w:val="DCDCCC"/>
-          <w:sz w:val="20"/>
-          <w:szCs w:val="20"/>
-        </w:rPr>
-        <w:lastRenderedPageBreak/>
+        <w:jc w:val="lowKashida"/>
+        <w:rPr>
+          <w:rFonts w:ascii="Consolas" w:eastAsia="Times New Roman" w:hAnsi="Consolas" w:cs="Times New Roman"/>
+          <w:color w:val="DCDCCC"/>
+          <w:sz w:val="20"/>
+          <w:szCs w:val="20"/>
+        </w:rPr>
+      </w:pPr>
+      <w:r>
+        <w:rPr>
+          <w:rFonts w:ascii="Consolas" w:eastAsia="Times New Roman" w:hAnsi="Consolas" w:cs="Times New Roman"/>
+          <w:color w:val="DCDCCC"/>
+          <w:sz w:val="20"/>
+          <w:szCs w:val="20"/>
+        </w:rPr>
         <w:t>};</w:t>
       </w:r>
     </w:p>
@@ -4157,6 +4423,7 @@
       <w:pPr>
         <w:shd w:val="clear" w:color="auto" w:fill="3F3F3F"/>
         <w:spacing w:line="240" w:lineRule="auto"/>
+        <w:jc w:val="lowKashida"/>
         <w:rPr>
           <w:rFonts w:ascii="Consolas" w:eastAsia="Times New Roman" w:hAnsi="Consolas" w:cs="Times New Roman"/>
           <w:color w:val="DCDCCC"/>
@@ -4169,6 +4436,7 @@
       <w:pPr>
         <w:shd w:val="clear" w:color="auto" w:fill="3F3F3F"/>
         <w:spacing w:line="240" w:lineRule="auto"/>
+        <w:jc w:val="lowKashida"/>
         <w:rPr>
           <w:rFonts w:ascii="Consolas" w:eastAsia="Times New Roman" w:hAnsi="Consolas" w:cs="Times New Roman"/>
           <w:color w:val="DCDCCC"/>
@@ -4190,6 +4458,7 @@
       <w:pPr>
         <w:shd w:val="clear" w:color="auto" w:fill="3F3F3F"/>
         <w:spacing w:line="240" w:lineRule="auto"/>
+        <w:jc w:val="lowKashida"/>
         <w:rPr>
           <w:rFonts w:ascii="Consolas" w:eastAsia="Times New Roman" w:hAnsi="Consolas" w:cs="Times New Roman"/>
           <w:color w:val="DCDCCC"/>
@@ -4211,6 +4480,7 @@
       <w:pPr>
         <w:shd w:val="clear" w:color="auto" w:fill="3F3F3F"/>
         <w:spacing w:line="240" w:lineRule="auto"/>
+        <w:jc w:val="lowKashida"/>
         <w:rPr>
           <w:rFonts w:ascii="Consolas" w:eastAsia="Times New Roman" w:hAnsi="Consolas" w:cs="Times New Roman"/>
           <w:color w:val="DCDCCC"/>
@@ -4232,6 +4502,7 @@
       <w:pPr>
         <w:shd w:val="clear" w:color="auto" w:fill="3F3F3F"/>
         <w:spacing w:line="240" w:lineRule="auto"/>
+        <w:jc w:val="lowKashida"/>
         <w:rPr>
           <w:rFonts w:ascii="Consolas" w:eastAsia="Times New Roman" w:hAnsi="Consolas" w:cs="Times New Roman"/>
           <w:color w:val="DCDCCC"/>
@@ -4253,6 +4524,7 @@
       <w:pPr>
         <w:shd w:val="clear" w:color="auto" w:fill="3F3F3F"/>
         <w:spacing w:line="240" w:lineRule="auto"/>
+        <w:jc w:val="lowKashida"/>
         <w:rPr>
           <w:rFonts w:ascii="Consolas" w:eastAsia="Times New Roman" w:hAnsi="Consolas" w:cs="Times New Roman"/>
           <w:color w:val="DCDCCC"/>
@@ -4265,6 +4537,7 @@
       <w:pPr>
         <w:shd w:val="clear" w:color="auto" w:fill="3F3F3F"/>
         <w:spacing w:line="240" w:lineRule="auto"/>
+        <w:jc w:val="lowKashida"/>
         <w:rPr>
           <w:rFonts w:ascii="Consolas" w:eastAsia="Times New Roman" w:hAnsi="Consolas" w:cs="Times New Roman"/>
           <w:color w:val="DCDCCC"/>
@@ -4286,6 +4559,7 @@
       <w:pPr>
         <w:shd w:val="clear" w:color="auto" w:fill="3F3F3F"/>
         <w:spacing w:line="240" w:lineRule="auto"/>
+        <w:jc w:val="lowKashida"/>
         <w:rPr>
           <w:rFonts w:ascii="Consolas" w:eastAsia="Times New Roman" w:hAnsi="Consolas" w:cs="Times New Roman"/>
           <w:color w:val="DCDCCC"/>
@@ -4307,6 +4581,7 @@
       <w:pPr>
         <w:shd w:val="clear" w:color="auto" w:fill="3F3F3F"/>
         <w:spacing w:line="240" w:lineRule="auto"/>
+        <w:jc w:val="lowKashida"/>
         <w:rPr>
           <w:rFonts w:ascii="Consolas" w:eastAsia="Times New Roman" w:hAnsi="Consolas" w:cs="Times New Roman"/>
           <w:color w:val="DCDCCC"/>
@@ -4318,6 +4593,7 @@
     <w:p>
       <w:pPr>
         <w:spacing w:before="100" w:beforeAutospacing="1"/>
+        <w:jc w:val="lowKashida"/>
         <w:rPr>
           <w:rFonts w:eastAsia="Times New Roman" w:cs="Calibri"/>
           <w:sz w:val="20"/>
@@ -4328,6 +4604,7 @@
     <w:p>
       <w:pPr>
         <w:spacing w:before="100" w:beforeAutospacing="1"/>
+        <w:jc w:val="lowKashida"/>
         <w:rPr>
           <w:rFonts w:ascii="Times New Roman" w:eastAsia="Times New Roman" w:hAnsi="Times New Roman" w:cs="Times New Roman"/>
           <w:szCs w:val="24"/>
@@ -4336,6 +4613,7 @@
       <w:r>
         <w:rPr>
           <w:rFonts w:ascii="Times New Roman" w:eastAsia="Times New Roman" w:hAnsi="Times New Roman" w:cs="Times New Roman"/>
+          <w:noProof/>
           <w:szCs w:val="24"/>
         </w:rPr>
         <w:drawing>
@@ -4380,22 +4658,617 @@
         <w:pStyle w:val="NormalWeb"/>
         <w:spacing w:after="240" w:line="360" w:lineRule="auto"/>
         <w:ind w:firstLine="288"/>
+        <w:jc w:val="lowKashida"/>
         <w:rPr>
           <w:lang w:val="ru-RU"/>
         </w:rPr>
       </w:pPr>
     </w:p>
-    <w:p/>
+    <w:p>
+      <w:pPr>
+        <w:jc w:val="lowKashida"/>
+      </w:pPr>
+    </w:p>
+    <w:p>
+      <w:pPr>
+        <w:jc w:val="lowKashida"/>
+        <w:rPr>
+          <w:rFonts w:cs="Calibri"/>
+          <w:b/>
+          <w:bCs/>
+          <w:color w:val="808080"/>
+        </w:rPr>
+      </w:pPr>
+      <w:r>
+        <w:rPr>
+          <w:rFonts w:cs="Calibri"/>
+          <w:b/>
+          <w:bCs/>
+          <w:color w:val="808080"/>
+          <w:lang w:val="ru-RU"/>
+        </w:rPr>
+        <w:lastRenderedPageBreak/>
+        <w:t xml:space="preserve">Часть </w:t>
+      </w:r>
+      <w:r>
+        <w:rPr>
+          <w:rFonts w:cs="Calibri"/>
+          <w:b/>
+          <w:bCs/>
+          <w:color w:val="808080"/>
+        </w:rPr>
+        <w:t>4</w:t>
+      </w:r>
+    </w:p>
+    <w:p>
+      <w:pPr>
+        <w:jc w:val="lowKashida"/>
+        <w:rPr>
+          <w:b/>
+          <w:bCs/>
+        </w:rPr>
+      </w:pPr>
+      <w:r>
+        <w:rPr>
+          <w:b/>
+          <w:bCs/>
+        </w:rPr>
+        <w:t>Параметры, добавленные в файл /etc/named.conf в Части 4. п. 3.</w:t>
+      </w:r>
+    </w:p>
+    <w:p>
+      <w:pPr>
+        <w:shd w:val="clear" w:color="auto" w:fill="3F3F3F"/>
+        <w:spacing w:line="240" w:lineRule="auto"/>
+        <w:jc w:val="lowKashida"/>
+        <w:rPr>
+          <w:rFonts w:ascii="Consolas" w:eastAsia="Times New Roman" w:hAnsi="Consolas" w:cs="Times New Roman"/>
+          <w:color w:val="DCDCCC"/>
+          <w:sz w:val="20"/>
+          <w:szCs w:val="20"/>
+        </w:rPr>
+      </w:pPr>
+      <w:r>
+        <w:rPr>
+          <w:rFonts w:ascii="Consolas" w:eastAsia="Times New Roman" w:hAnsi="Consolas" w:cs="Times New Roman"/>
+          <w:color w:val="DCDCCC"/>
+          <w:sz w:val="20"/>
+          <w:szCs w:val="20"/>
+        </w:rPr>
+        <w:t>zone "hhm.local" IN {</w:t>
+      </w:r>
+    </w:p>
+    <w:p>
+      <w:pPr>
+        <w:shd w:val="clear" w:color="auto" w:fill="3F3F3F"/>
+        <w:spacing w:line="240" w:lineRule="auto"/>
+        <w:jc w:val="lowKashida"/>
+        <w:rPr>
+          <w:rFonts w:ascii="Consolas" w:eastAsia="Times New Roman" w:hAnsi="Consolas" w:cs="Times New Roman"/>
+          <w:color w:val="DCDCCC"/>
+          <w:sz w:val="20"/>
+          <w:szCs w:val="20"/>
+        </w:rPr>
+      </w:pPr>
+      <w:r>
+        <w:rPr>
+          <w:rFonts w:ascii="Consolas" w:eastAsia="Times New Roman" w:hAnsi="Consolas" w:cs="Times New Roman"/>
+          <w:color w:val="DCDCCC"/>
+          <w:sz w:val="20"/>
+          <w:szCs w:val="20"/>
+        </w:rPr>
+        <w:t xml:space="preserve">    type master;</w:t>
+      </w:r>
+    </w:p>
+    <w:p>
+      <w:pPr>
+        <w:shd w:val="clear" w:color="auto" w:fill="3F3F3F"/>
+        <w:spacing w:line="240" w:lineRule="auto"/>
+        <w:jc w:val="lowKashida"/>
+        <w:rPr>
+          <w:rFonts w:ascii="Consolas" w:eastAsia="Times New Roman" w:hAnsi="Consolas" w:cs="Times New Roman"/>
+          <w:color w:val="DCDCCC"/>
+          <w:sz w:val="20"/>
+          <w:szCs w:val="20"/>
+        </w:rPr>
+      </w:pPr>
+      <w:r>
+        <w:rPr>
+          <w:rFonts w:ascii="Consolas" w:eastAsia="Times New Roman" w:hAnsi="Consolas" w:cs="Times New Roman"/>
+          <w:color w:val="DCDCCC"/>
+          <w:sz w:val="20"/>
+          <w:szCs w:val="20"/>
+        </w:rPr>
+        <w:t xml:space="preserve">    file "/var/named/hhm.local.db";</w:t>
+      </w:r>
+    </w:p>
+    <w:p>
+      <w:pPr>
+        <w:shd w:val="clear" w:color="auto" w:fill="3F3F3F"/>
+        <w:spacing w:line="240" w:lineRule="auto"/>
+        <w:jc w:val="lowKashida"/>
+        <w:rPr>
+          <w:rFonts w:ascii="Consolas" w:eastAsia="Times New Roman" w:hAnsi="Consolas" w:cs="Times New Roman"/>
+          <w:color w:val="DCDCCC"/>
+          <w:sz w:val="20"/>
+          <w:szCs w:val="20"/>
+        </w:rPr>
+      </w:pPr>
+      <w:r>
+        <w:rPr>
+          <w:rFonts w:ascii="Consolas" w:eastAsia="Times New Roman" w:hAnsi="Consolas" w:cs="Times New Roman"/>
+          <w:color w:val="DCDCCC"/>
+          <w:sz w:val="20"/>
+          <w:szCs w:val="20"/>
+        </w:rPr>
+        <w:t xml:space="preserve">    allow-transfer { none; };</w:t>
+      </w:r>
+    </w:p>
+    <w:p>
+      <w:pPr>
+        <w:shd w:val="clear" w:color="auto" w:fill="3F3F3F"/>
+        <w:spacing w:line="240" w:lineRule="auto"/>
+        <w:jc w:val="lowKashida"/>
+        <w:rPr>
+          <w:rFonts w:ascii="Consolas" w:eastAsia="Times New Roman" w:hAnsi="Consolas" w:cs="Times New Roman"/>
+          <w:color w:val="DCDCCC"/>
+          <w:sz w:val="20"/>
+          <w:szCs w:val="20"/>
+        </w:rPr>
+      </w:pPr>
+      <w:r>
+        <w:rPr>
+          <w:rFonts w:ascii="Consolas" w:eastAsia="Times New Roman" w:hAnsi="Consolas" w:cs="Times New Roman"/>
+          <w:color w:val="DCDCCC"/>
+          <w:sz w:val="20"/>
+          <w:szCs w:val="20"/>
+        </w:rPr>
+        <w:t xml:space="preserve">    allow-update { any; };</w:t>
+      </w:r>
+    </w:p>
+    <w:p>
+      <w:pPr>
+        <w:shd w:val="clear" w:color="auto" w:fill="3F3F3F"/>
+        <w:spacing w:line="240" w:lineRule="auto"/>
+        <w:jc w:val="lowKashida"/>
+        <w:rPr>
+          <w:rFonts w:ascii="Times New Roman" w:eastAsia="Times New Roman" w:hAnsi="Times New Roman" w:cs="Times New Roman"/>
+          <w:szCs w:val="24"/>
+        </w:rPr>
+      </w:pPr>
+      <w:r>
+        <w:rPr>
+          <w:rFonts w:ascii="Consolas" w:eastAsia="Times New Roman" w:hAnsi="Consolas" w:cs="Times New Roman"/>
+          <w:color w:val="DCDCCC"/>
+          <w:sz w:val="20"/>
+          <w:szCs w:val="20"/>
+        </w:rPr>
+        <w:t>};</w:t>
+      </w:r>
+    </w:p>
+    <w:p>
+      <w:pPr>
+        <w:jc w:val="lowKashida"/>
+      </w:pPr>
+    </w:p>
+    <w:p>
+      <w:pPr>
+        <w:widowControl w:val="0"/>
+        <w:autoSpaceDE w:val="0"/>
+        <w:autoSpaceDN w:val="0"/>
+        <w:adjustRightInd w:val="0"/>
+        <w:jc w:val="lowKashida"/>
+        <w:rPr>
+          <w:rFonts w:asciiTheme="minorHAnsi" w:hAnsiTheme="minorHAnsi" w:cs="Times New Roman"/>
+          <w:b/>
+          <w:bCs/>
+          <w:szCs w:val="20"/>
+        </w:rPr>
+      </w:pPr>
+      <w:r>
+        <w:rPr>
+          <w:rFonts w:asciiTheme="minorHAnsi" w:hAnsiTheme="minorHAnsi" w:cs="Times New Roman"/>
+          <w:b/>
+          <w:bCs/>
+          <w:szCs w:val="20"/>
+        </w:rPr>
+        <w:t>Файл зоны, созданный в Части 4.</w:t>
+      </w:r>
+    </w:p>
+    <w:p>
+      <w:pPr>
+        <w:shd w:val="clear" w:color="auto" w:fill="3F3F3F"/>
+        <w:spacing w:line="240" w:lineRule="auto"/>
+        <w:jc w:val="lowKashida"/>
+        <w:rPr>
+          <w:rFonts w:ascii="Consolas" w:eastAsia="Times New Roman" w:hAnsi="Consolas" w:cs="Times New Roman"/>
+          <w:color w:val="DCDCCC"/>
+          <w:sz w:val="20"/>
+          <w:szCs w:val="20"/>
+        </w:rPr>
+      </w:pPr>
+      <w:r>
+        <w:rPr>
+          <w:rFonts w:ascii="Consolas" w:eastAsia="Times New Roman" w:hAnsi="Consolas" w:cs="Times New Roman"/>
+          <w:color w:val="DCDCCC"/>
+          <w:sz w:val="20"/>
+          <w:szCs w:val="20"/>
+        </w:rPr>
+        <w:t>;</w:t>
+      </w:r>
+    </w:p>
+    <w:p>
+      <w:pPr>
+        <w:shd w:val="clear" w:color="auto" w:fill="3F3F3F"/>
+        <w:spacing w:line="240" w:lineRule="auto"/>
+        <w:jc w:val="lowKashida"/>
+        <w:rPr>
+          <w:rFonts w:ascii="Consolas" w:eastAsia="Times New Roman" w:hAnsi="Consolas" w:cs="Times New Roman"/>
+          <w:color w:val="DCDCCC"/>
+          <w:sz w:val="20"/>
+          <w:szCs w:val="20"/>
+        </w:rPr>
+      </w:pPr>
+      <w:r>
+        <w:rPr>
+          <w:rFonts w:ascii="Consolas" w:eastAsia="Times New Roman" w:hAnsi="Consolas" w:cs="Times New Roman"/>
+          <w:color w:val="DCDCCC"/>
+          <w:sz w:val="20"/>
+          <w:szCs w:val="20"/>
+        </w:rPr>
+        <w:t>; Bind data file for hhm.local zone</w:t>
+      </w:r>
+    </w:p>
+    <w:p>
+      <w:pPr>
+        <w:shd w:val="clear" w:color="auto" w:fill="3F3F3F"/>
+        <w:spacing w:line="240" w:lineRule="auto"/>
+        <w:jc w:val="lowKashida"/>
+        <w:rPr>
+          <w:rFonts w:ascii="Consolas" w:eastAsia="Times New Roman" w:hAnsi="Consolas" w:cs="Times New Roman"/>
+          <w:color w:val="DCDCCC"/>
+          <w:sz w:val="20"/>
+          <w:szCs w:val="20"/>
+        </w:rPr>
+      </w:pPr>
+      <w:r>
+        <w:rPr>
+          <w:rFonts w:ascii="Consolas" w:eastAsia="Times New Roman" w:hAnsi="Consolas" w:cs="Times New Roman"/>
+          <w:color w:val="DCDCCC"/>
+          <w:sz w:val="20"/>
+          <w:szCs w:val="20"/>
+        </w:rPr>
+        <w:t>;</w:t>
+      </w:r>
+    </w:p>
+    <w:p>
+      <w:pPr>
+        <w:shd w:val="clear" w:color="auto" w:fill="3F3F3F"/>
+        <w:spacing w:line="240" w:lineRule="auto"/>
+        <w:jc w:val="lowKashida"/>
+        <w:rPr>
+          <w:rFonts w:ascii="Consolas" w:eastAsia="Times New Roman" w:hAnsi="Consolas" w:cs="Times New Roman"/>
+          <w:color w:val="DCDCCC"/>
+          <w:sz w:val="20"/>
+          <w:szCs w:val="20"/>
+        </w:rPr>
+      </w:pPr>
+      <w:r>
+        <w:rPr>
+          <w:rFonts w:ascii="Consolas" w:eastAsia="Times New Roman" w:hAnsi="Consolas" w:cs="Times New Roman"/>
+          <w:color w:val="DCDCCC"/>
+          <w:sz w:val="20"/>
+          <w:szCs w:val="20"/>
+        </w:rPr>
+        <w:t>$TTL 300</w:t>
+      </w:r>
+    </w:p>
+    <w:p>
+      <w:pPr>
+        <w:shd w:val="clear" w:color="auto" w:fill="3F3F3F"/>
+        <w:spacing w:line="240" w:lineRule="auto"/>
+        <w:jc w:val="lowKashida"/>
+        <w:rPr>
+          <w:rFonts w:ascii="Consolas" w:eastAsia="Times New Roman" w:hAnsi="Consolas" w:cs="Times New Roman"/>
+          <w:color w:val="DCDCCC"/>
+          <w:sz w:val="20"/>
+          <w:szCs w:val="20"/>
+        </w:rPr>
+      </w:pPr>
+      <w:r>
+        <w:rPr>
+          <w:rFonts w:ascii="Consolas" w:eastAsia="Times New Roman" w:hAnsi="Consolas" w:cs="Times New Roman"/>
+          <w:color w:val="DCDCCC"/>
+          <w:sz w:val="20"/>
+          <w:szCs w:val="20"/>
+        </w:rPr>
+        <w:t>@   IN  SOA ns1.hhm.local. harith.hhm.local. (</w:t>
+      </w:r>
+    </w:p>
+    <w:p>
+      <w:pPr>
+        <w:shd w:val="clear" w:color="auto" w:fill="3F3F3F"/>
+        <w:spacing w:line="240" w:lineRule="auto"/>
+        <w:jc w:val="lowKashida"/>
+        <w:rPr>
+          <w:rFonts w:ascii="Consolas" w:eastAsia="Times New Roman" w:hAnsi="Consolas" w:cs="Times New Roman"/>
+          <w:color w:val="DCDCCC"/>
+          <w:sz w:val="20"/>
+          <w:szCs w:val="20"/>
+        </w:rPr>
+      </w:pPr>
+      <w:r>
+        <w:rPr>
+          <w:rFonts w:ascii="Consolas" w:eastAsia="Times New Roman" w:hAnsi="Consolas" w:cs="Times New Roman"/>
+          <w:color w:val="DCDCCC"/>
+          <w:sz w:val="20"/>
+          <w:szCs w:val="20"/>
+        </w:rPr>
+        <w:t xml:space="preserve">            2022041312  ; Serial</w:t>
+      </w:r>
+    </w:p>
+    <w:p>
+      <w:pPr>
+        <w:shd w:val="clear" w:color="auto" w:fill="3F3F3F"/>
+        <w:spacing w:line="240" w:lineRule="auto"/>
+        <w:jc w:val="lowKashida"/>
+        <w:rPr>
+          <w:rFonts w:ascii="Consolas" w:eastAsia="Times New Roman" w:hAnsi="Consolas" w:cs="Times New Roman"/>
+          <w:color w:val="DCDCCC"/>
+          <w:sz w:val="20"/>
+          <w:szCs w:val="20"/>
+        </w:rPr>
+      </w:pPr>
+      <w:r>
+        <w:rPr>
+          <w:rFonts w:ascii="Consolas" w:eastAsia="Times New Roman" w:hAnsi="Consolas" w:cs="Times New Roman"/>
+          <w:color w:val="DCDCCC"/>
+          <w:sz w:val="20"/>
+          <w:szCs w:val="20"/>
+        </w:rPr>
+        <w:t xml:space="preserve">            43200       ; Refresh</w:t>
+      </w:r>
+    </w:p>
+    <w:p>
+      <w:pPr>
+        <w:shd w:val="clear" w:color="auto" w:fill="3F3F3F"/>
+        <w:spacing w:line="240" w:lineRule="auto"/>
+        <w:jc w:val="lowKashida"/>
+        <w:rPr>
+          <w:rFonts w:ascii="Consolas" w:eastAsia="Times New Roman" w:hAnsi="Consolas" w:cs="Times New Roman"/>
+          <w:color w:val="DCDCCC"/>
+          <w:sz w:val="20"/>
+          <w:szCs w:val="20"/>
+        </w:rPr>
+      </w:pPr>
+      <w:r>
+        <w:rPr>
+          <w:rFonts w:ascii="Consolas" w:eastAsia="Times New Roman" w:hAnsi="Consolas" w:cs="Times New Roman"/>
+          <w:color w:val="DCDCCC"/>
+          <w:sz w:val="20"/>
+          <w:szCs w:val="20"/>
+        </w:rPr>
+        <w:t xml:space="preserve">            3600        ; Retry</w:t>
+      </w:r>
+    </w:p>
+    <w:p>
+      <w:pPr>
+        <w:shd w:val="clear" w:color="auto" w:fill="3F3F3F"/>
+        <w:spacing w:line="240" w:lineRule="auto"/>
+        <w:jc w:val="lowKashida"/>
+        <w:rPr>
+          <w:rFonts w:ascii="Consolas" w:eastAsia="Times New Roman" w:hAnsi="Consolas" w:cs="Times New Roman"/>
+          <w:color w:val="DCDCCC"/>
+          <w:sz w:val="20"/>
+          <w:szCs w:val="20"/>
+        </w:rPr>
+      </w:pPr>
+      <w:r>
+        <w:rPr>
+          <w:rFonts w:ascii="Consolas" w:eastAsia="Times New Roman" w:hAnsi="Consolas" w:cs="Times New Roman"/>
+          <w:color w:val="DCDCCC"/>
+          <w:sz w:val="20"/>
+          <w:szCs w:val="20"/>
+        </w:rPr>
+        <w:t xml:space="preserve">            3600000     ; Expire</w:t>
+      </w:r>
+    </w:p>
+    <w:p>
+      <w:pPr>
+        <w:shd w:val="clear" w:color="auto" w:fill="3F3F3F"/>
+        <w:spacing w:line="240" w:lineRule="auto"/>
+        <w:jc w:val="lowKashida"/>
+        <w:rPr>
+          <w:rFonts w:ascii="Consolas" w:eastAsia="Times New Roman" w:hAnsi="Consolas" w:cs="Times New Roman"/>
+          <w:color w:val="DCDCCC"/>
+          <w:sz w:val="20"/>
+          <w:szCs w:val="20"/>
+        </w:rPr>
+      </w:pPr>
+      <w:r>
+        <w:rPr>
+          <w:rFonts w:ascii="Consolas" w:eastAsia="Times New Roman" w:hAnsi="Consolas" w:cs="Times New Roman"/>
+          <w:color w:val="DCDCCC"/>
+          <w:sz w:val="20"/>
+          <w:szCs w:val="20"/>
+        </w:rPr>
+        <w:t xml:space="preserve">            300 )       ; Negative Cache TTL</w:t>
+      </w:r>
+    </w:p>
+    <w:p>
+      <w:pPr>
+        <w:shd w:val="clear" w:color="auto" w:fill="3F3F3F"/>
+        <w:spacing w:line="240" w:lineRule="auto"/>
+        <w:jc w:val="lowKashida"/>
+        <w:rPr>
+          <w:rFonts w:ascii="Consolas" w:eastAsia="Times New Roman" w:hAnsi="Consolas" w:cs="Times New Roman"/>
+          <w:color w:val="DCDCCC"/>
+          <w:sz w:val="20"/>
+          <w:szCs w:val="20"/>
+        </w:rPr>
+      </w:pPr>
+      <w:r>
+        <w:rPr>
+          <w:rFonts w:ascii="Consolas" w:eastAsia="Times New Roman" w:hAnsi="Consolas" w:cs="Times New Roman"/>
+          <w:color w:val="DCDCCC"/>
+          <w:sz w:val="20"/>
+          <w:szCs w:val="20"/>
+        </w:rPr>
+        <w:t>;</w:t>
+      </w:r>
+    </w:p>
+    <w:p>
+      <w:pPr>
+        <w:shd w:val="clear" w:color="auto" w:fill="3F3F3F"/>
+        <w:spacing w:line="240" w:lineRule="auto"/>
+        <w:jc w:val="lowKashida"/>
+        <w:rPr>
+          <w:rFonts w:ascii="Consolas" w:eastAsia="Times New Roman" w:hAnsi="Consolas" w:cs="Times New Roman"/>
+          <w:color w:val="DCDCCC"/>
+          <w:sz w:val="20"/>
+          <w:szCs w:val="20"/>
+        </w:rPr>
+      </w:pPr>
+      <w:r>
+        <w:rPr>
+          <w:rFonts w:ascii="Consolas" w:eastAsia="Times New Roman" w:hAnsi="Consolas" w:cs="Times New Roman"/>
+          <w:color w:val="DCDCCC"/>
+          <w:sz w:val="20"/>
+          <w:szCs w:val="20"/>
+        </w:rPr>
+        <w:t>@   IN  NS  ns1.template.lan.</w:t>
+      </w:r>
+    </w:p>
+    <w:p>
+      <w:pPr>
+        <w:shd w:val="clear" w:color="auto" w:fill="3F3F3F"/>
+        <w:spacing w:line="240" w:lineRule="auto"/>
+        <w:jc w:val="lowKashida"/>
+        <w:rPr>
+          <w:rFonts w:ascii="Consolas" w:eastAsia="Times New Roman" w:hAnsi="Consolas" w:cs="Times New Roman"/>
+          <w:color w:val="DCDCCC"/>
+          <w:sz w:val="20"/>
+          <w:szCs w:val="20"/>
+        </w:rPr>
+      </w:pPr>
+    </w:p>
+    <w:p>
+      <w:pPr>
+        <w:shd w:val="clear" w:color="auto" w:fill="3F3F3F"/>
+        <w:spacing w:line="240" w:lineRule="auto"/>
+        <w:jc w:val="lowKashida"/>
+        <w:rPr>
+          <w:rFonts w:ascii="Consolas" w:eastAsia="Times New Roman" w:hAnsi="Consolas" w:cs="Times New Roman"/>
+          <w:color w:val="DCDCCC"/>
+          <w:sz w:val="20"/>
+          <w:szCs w:val="20"/>
+        </w:rPr>
+      </w:pPr>
+      <w:r>
+        <w:rPr>
+          <w:rFonts w:ascii="Consolas" w:eastAsia="Times New Roman" w:hAnsi="Consolas" w:cs="Times New Roman"/>
+          <w:color w:val="DCDCCC"/>
+          <w:sz w:val="20"/>
+          <w:szCs w:val="20"/>
+        </w:rPr>
+        <w:t>ns1 IN  A   10.0.0.1</w:t>
+      </w:r>
+    </w:p>
+    <w:p>
+      <w:pPr>
+        <w:shd w:val="clear" w:color="auto" w:fill="3F3F3F"/>
+        <w:spacing w:line="240" w:lineRule="auto"/>
+        <w:jc w:val="lowKashida"/>
+        <w:rPr>
+          <w:rFonts w:ascii="Consolas" w:eastAsia="Times New Roman" w:hAnsi="Consolas" w:cs="Times New Roman"/>
+          <w:color w:val="DCDCCC"/>
+          <w:sz w:val="20"/>
+          <w:szCs w:val="20"/>
+        </w:rPr>
+      </w:pPr>
+      <w:r>
+        <w:rPr>
+          <w:rFonts w:ascii="Consolas" w:eastAsia="Times New Roman" w:hAnsi="Consolas" w:cs="Times New Roman"/>
+          <w:color w:val="DCDCCC"/>
+          <w:sz w:val="20"/>
+          <w:szCs w:val="20"/>
+        </w:rPr>
+        <w:t>gate    IN  A   10.0.0.1</w:t>
+      </w:r>
+    </w:p>
+    <w:p>
+      <w:pPr>
+        <w:shd w:val="clear" w:color="auto" w:fill="3F3F3F"/>
+        <w:spacing w:line="240" w:lineRule="auto"/>
+        <w:jc w:val="lowKashida"/>
+        <w:rPr>
+          <w:rFonts w:ascii="Consolas" w:eastAsia="Times New Roman" w:hAnsi="Consolas" w:cs="Times New Roman"/>
+          <w:color w:val="DCDCCC"/>
+          <w:sz w:val="20"/>
+          <w:szCs w:val="20"/>
+        </w:rPr>
+      </w:pPr>
+      <w:r>
+        <w:rPr>
+          <w:rFonts w:ascii="Consolas" w:eastAsia="Times New Roman" w:hAnsi="Consolas" w:cs="Times New Roman"/>
+          <w:color w:val="DCDCCC"/>
+          <w:sz w:val="20"/>
+          <w:szCs w:val="20"/>
+        </w:rPr>
+        <w:t>www IN  CNAME   gate.hhm.local.</w:t>
+      </w:r>
+    </w:p>
+    <w:p>
+      <w:pPr>
+        <w:widowControl w:val="0"/>
+        <w:autoSpaceDE w:val="0"/>
+        <w:autoSpaceDN w:val="0"/>
+        <w:adjustRightInd w:val="0"/>
+        <w:jc w:val="lowKashida"/>
+        <w:rPr>
+          <w:rFonts w:asciiTheme="minorHAnsi" w:hAnsiTheme="minorHAnsi" w:cs="Times New Roman"/>
+          <w:szCs w:val="20"/>
+        </w:rPr>
+      </w:pPr>
+    </w:p>
     <w:p>
       <w:pPr>
         <w:pStyle w:val="Heading1"/>
-      </w:pPr>
-      <w:bookmarkStart w:id="2" w:name="_Toc100311465"/>
+        <w:jc w:val="lowKashida"/>
+      </w:pPr>
+      <w:bookmarkStart w:id="2" w:name="_Toc100748247"/>
       <w:r>
         <w:lastRenderedPageBreak/>
         <w:t>Вопросы и задания</w:t>
       </w:r>
       <w:bookmarkEnd w:id="2"/>
+    </w:p>
+    <w:p>
+      <w:pPr>
+        <w:pStyle w:val="ListParagraph"/>
+        <w:widowControl w:val="0"/>
+        <w:numPr>
+          <w:ilvl w:val="0"/>
+          <w:numId w:val="27"/>
+        </w:numPr>
+        <w:autoSpaceDE w:val="0"/>
+        <w:autoSpaceDN w:val="0"/>
+        <w:adjustRightInd w:val="0"/>
+        <w:jc w:val="lowKashida"/>
+        <w:rPr>
+          <w:b/>
+          <w:bCs/>
+          <w:szCs w:val="32"/>
+        </w:rPr>
+      </w:pPr>
+      <w:r>
+        <w:rPr>
+          <w:b/>
+          <w:bCs/>
+          <w:szCs w:val="32"/>
+        </w:rPr>
+        <w:t>Опишите, как в выводе команды dig соотносятся секции HEADER, QUESTION SECTION, ANSWER SECTION, AUTHORITY SECTION, SERVER, WHEN и MSG SIZE с полями секции HEADER. Опишите назначение каждой секции.</w:t>
+      </w:r>
     </w:p>
     <w:p>
       <w:pPr>
@@ -4406,9 +5279,265 @@
         <w:ind w:left="360"/>
         <w:jc w:val="lowKashida"/>
         <w:rPr>
+          <w:b/>
+          <w:bCs/>
           <w:szCs w:val="32"/>
         </w:rPr>
       </w:pPr>
+    </w:p>
+    <w:p>
+      <w:pPr>
+        <w:widowControl w:val="0"/>
+        <w:autoSpaceDE w:val="0"/>
+        <w:autoSpaceDN w:val="0"/>
+        <w:adjustRightInd w:val="0"/>
+        <w:ind w:left="360"/>
+        <w:jc w:val="lowKashida"/>
+        <w:rPr>
+          <w:szCs w:val="32"/>
+        </w:rPr>
+      </w:pPr>
+      <w:r>
+        <w:rPr>
+          <w:szCs w:val="32"/>
+        </w:rPr>
+        <w:t xml:space="preserve">HEADER: </w:t>
+      </w:r>
+      <w:r>
+        <w:rPr>
+          <w:szCs w:val="32"/>
+        </w:rPr>
+        <w:t>Заголовок включает поля, определяющие, какие из остальных разделов присутствуют, а также указывает, является ли сообщение запросом или ответом, стандартным запросом или каким-то другим опкодом и т.д.</w:t>
+      </w:r>
+    </w:p>
+    <w:p>
+      <w:pPr>
+        <w:widowControl w:val="0"/>
+        <w:autoSpaceDE w:val="0"/>
+        <w:autoSpaceDN w:val="0"/>
+        <w:adjustRightInd w:val="0"/>
+        <w:ind w:left="360"/>
+        <w:jc w:val="lowKashida"/>
+        <w:rPr>
+          <w:szCs w:val="32"/>
+        </w:rPr>
+      </w:pPr>
+    </w:p>
+    <w:p>
+      <w:pPr>
+        <w:widowControl w:val="0"/>
+        <w:autoSpaceDE w:val="0"/>
+        <w:autoSpaceDN w:val="0"/>
+        <w:adjustRightInd w:val="0"/>
+        <w:ind w:left="360"/>
+        <w:jc w:val="lowKashida"/>
+        <w:rPr>
+          <w:szCs w:val="32"/>
+        </w:rPr>
+      </w:pPr>
+      <w:r>
+        <w:rPr>
+          <w:szCs w:val="32"/>
+        </w:rPr>
+        <w:t xml:space="preserve">QUESTION: </w:t>
+      </w:r>
+      <w:r>
+        <w:rPr>
+          <w:szCs w:val="32"/>
+        </w:rPr>
+        <w:t>Секция вопроса используется для переноса "вопроса" в большинстве запросов, т.е. параметров, определяющих то, что спрашивается.</w:t>
+      </w:r>
+    </w:p>
+    <w:p>
+      <w:pPr>
+        <w:widowControl w:val="0"/>
+        <w:autoSpaceDE w:val="0"/>
+        <w:autoSpaceDN w:val="0"/>
+        <w:adjustRightInd w:val="0"/>
+        <w:ind w:left="360"/>
+        <w:jc w:val="lowKashida"/>
+        <w:rPr>
+          <w:szCs w:val="32"/>
+        </w:rPr>
+      </w:pPr>
+    </w:p>
+    <w:p>
+      <w:pPr>
+        <w:widowControl w:val="0"/>
+        <w:autoSpaceDE w:val="0"/>
+        <w:autoSpaceDN w:val="0"/>
+        <w:adjustRightInd w:val="0"/>
+        <w:ind w:left="360"/>
+        <w:jc w:val="lowKashida"/>
+        <w:rPr>
+          <w:szCs w:val="32"/>
+        </w:rPr>
+      </w:pPr>
+      <w:r>
+        <w:rPr>
+          <w:szCs w:val="32"/>
+        </w:rPr>
+        <w:t>ANSWER, AUTHORITY</w:t>
+      </w:r>
+      <w:r>
+        <w:rPr>
+          <w:szCs w:val="32"/>
+        </w:rPr>
+        <w:t xml:space="preserve">: </w:t>
+      </w:r>
+      <w:r>
+        <w:rPr>
+          <w:szCs w:val="32"/>
+        </w:rPr>
+        <w:t>Разделы ответа и полномочий имеют одинаковый формат: переменное количество записей ресурсов, где количество записей указано в соответствующем поле count в заголовке.</w:t>
+      </w:r>
+    </w:p>
+    <w:p>
+      <w:pPr>
+        <w:widowControl w:val="0"/>
+        <w:autoSpaceDE w:val="0"/>
+        <w:autoSpaceDN w:val="0"/>
+        <w:adjustRightInd w:val="0"/>
+        <w:ind w:left="360"/>
+        <w:jc w:val="lowKashida"/>
+        <w:rPr>
+          <w:szCs w:val="32"/>
+        </w:rPr>
+      </w:pPr>
+    </w:p>
+    <w:p>
+      <w:pPr>
+        <w:widowControl w:val="0"/>
+        <w:autoSpaceDE w:val="0"/>
+        <w:autoSpaceDN w:val="0"/>
+        <w:adjustRightInd w:val="0"/>
+        <w:ind w:left="360"/>
+        <w:jc w:val="lowKashida"/>
+        <w:rPr>
+          <w:szCs w:val="32"/>
+        </w:rPr>
+      </w:pPr>
+      <w:r>
+        <w:rPr>
+          <w:szCs w:val="32"/>
+        </w:rPr>
+        <w:t>SERVER</w:t>
+      </w:r>
+      <w:r>
+        <w:rPr>
+          <w:szCs w:val="32"/>
+        </w:rPr>
+        <w:t>, WHEN, MSG SIZE</w:t>
+      </w:r>
+      <w:r>
+        <w:rPr>
+          <w:szCs w:val="32"/>
+        </w:rPr>
+        <w:t>:</w:t>
+      </w:r>
+      <w:r>
+        <w:rPr>
+          <w:szCs w:val="32"/>
+        </w:rPr>
+        <w:t xml:space="preserve"> </w:t>
+      </w:r>
+      <w:r>
+        <w:rPr>
+          <w:szCs w:val="32"/>
+        </w:rPr>
+        <w:t>Отвечающий сервер, время и размер сообщения соответственно.</w:t>
+      </w:r>
+      <w:r>
+        <w:rPr>
+          <w:szCs w:val="32"/>
+        </w:rPr>
+        <w:t xml:space="preserve"> </w:t>
+      </w:r>
+    </w:p>
+    <w:p>
+      <w:pPr>
+        <w:widowControl w:val="0"/>
+        <w:autoSpaceDE w:val="0"/>
+        <w:autoSpaceDN w:val="0"/>
+        <w:adjustRightInd w:val="0"/>
+        <w:ind w:left="360"/>
+        <w:jc w:val="lowKashida"/>
+        <w:rPr>
+          <w:szCs w:val="32"/>
+        </w:rPr>
+      </w:pPr>
+    </w:p>
+    <w:p>
+      <w:pPr>
+        <w:widowControl w:val="0"/>
+        <w:autoSpaceDE w:val="0"/>
+        <w:autoSpaceDN w:val="0"/>
+        <w:adjustRightInd w:val="0"/>
+        <w:ind w:left="360"/>
+        <w:jc w:val="lowKashida"/>
+        <w:rPr>
+          <w:szCs w:val="32"/>
+        </w:rPr>
+      </w:pPr>
+    </w:p>
+    <w:p>
+      <w:pPr>
+        <w:pStyle w:val="ListParagraph"/>
+        <w:widowControl w:val="0"/>
+        <w:numPr>
+          <w:ilvl w:val="0"/>
+          <w:numId w:val="27"/>
+        </w:numPr>
+        <w:autoSpaceDE w:val="0"/>
+        <w:autoSpaceDN w:val="0"/>
+        <w:adjustRightInd w:val="0"/>
+        <w:jc w:val="lowKashida"/>
+        <w:rPr>
+          <w:b/>
+          <w:bCs/>
+          <w:szCs w:val="32"/>
+        </w:rPr>
+      </w:pPr>
+      <w:r>
+        <w:rPr>
+          <w:b/>
+          <w:bCs/>
+          <w:szCs w:val="32"/>
+        </w:rPr>
+        <w:t>Как по ответу утилиты dig в Части 3 можно понять, что ответ получен именно от вашего кэширующего DNS сервера?</w:t>
+      </w:r>
+    </w:p>
+    <w:p>
+      <w:pPr>
+        <w:widowControl w:val="0"/>
+        <w:autoSpaceDE w:val="0"/>
+        <w:autoSpaceDN w:val="0"/>
+        <w:adjustRightInd w:val="0"/>
+        <w:ind w:left="360"/>
+        <w:jc w:val="lowKashida"/>
+        <w:rPr>
+          <w:szCs w:val="32"/>
+        </w:rPr>
+      </w:pPr>
+    </w:p>
+    <w:p>
+      <w:pPr>
+        <w:widowControl w:val="0"/>
+        <w:autoSpaceDE w:val="0"/>
+        <w:autoSpaceDN w:val="0"/>
+        <w:adjustRightInd w:val="0"/>
+        <w:ind w:left="360"/>
+        <w:jc w:val="lowKashida"/>
+        <w:rPr>
+          <w:szCs w:val="32"/>
+        </w:rPr>
+      </w:pPr>
+      <w:r>
+        <w:rPr>
+          <w:szCs w:val="32"/>
+        </w:rPr>
+        <w:t>Он будет записан в конце результата команды "dig". Также мы можем использовать команду: dig itmo.ru +short +identify, чтобы узнать точный сервер.</w:t>
+      </w:r>
     </w:p>
     <w:sectPr>
       <w:footerReference w:type="default" r:id="rId19"/>
@@ -6186,6 +7315,119 @@
     </w:lvl>
   </w:abstractNum>
   <w:abstractNum w:abstractNumId="17" w15:restartNumberingAfterBreak="0">
+    <w:nsid w:val="43E60CE3"/>
+    <w:multiLevelType w:val="hybridMultilevel"/>
+    <w:tmpl w:val="45FE88FE"/>
+    <w:lvl w:ilvl="0" w:tplc="04190001">
+      <w:start w:val="1"/>
+      <w:numFmt w:val="bullet"/>
+      <w:lvlText w:val=""/>
+      <w:lvlJc w:val="left"/>
+      <w:pPr>
+        <w:ind w:left="1004" w:hanging="360"/>
+      </w:pPr>
+      <w:rPr>
+        <w:rFonts w:ascii="Symbol" w:hAnsi="Symbol" w:hint="default"/>
+      </w:rPr>
+    </w:lvl>
+    <w:lvl w:ilvl="1" w:tplc="04190003">
+      <w:start w:val="1"/>
+      <w:numFmt w:val="decimal"/>
+      <w:lvlText w:val="%2."/>
+      <w:lvlJc w:val="left"/>
+      <w:pPr>
+        <w:tabs>
+          <w:tab w:val="num" w:pos="1440"/>
+        </w:tabs>
+        <w:ind w:left="1440" w:hanging="360"/>
+      </w:pPr>
+    </w:lvl>
+    <w:lvl w:ilvl="2" w:tplc="04190005">
+      <w:start w:val="1"/>
+      <w:numFmt w:val="decimal"/>
+      <w:lvlText w:val="%3."/>
+      <w:lvlJc w:val="left"/>
+      <w:pPr>
+        <w:tabs>
+          <w:tab w:val="num" w:pos="2160"/>
+        </w:tabs>
+        <w:ind w:left="2160" w:hanging="360"/>
+      </w:pPr>
+    </w:lvl>
+    <w:lvl w:ilvl="3" w:tplc="04190001">
+      <w:start w:val="1"/>
+      <w:numFmt w:val="decimal"/>
+      <w:lvlText w:val="%4."/>
+      <w:lvlJc w:val="left"/>
+      <w:pPr>
+        <w:tabs>
+          <w:tab w:val="num" w:pos="2880"/>
+        </w:tabs>
+        <w:ind w:left="2880" w:hanging="360"/>
+      </w:pPr>
+    </w:lvl>
+    <w:lvl w:ilvl="4" w:tplc="04190003">
+      <w:start w:val="1"/>
+      <w:numFmt w:val="decimal"/>
+      <w:lvlText w:val="%5."/>
+      <w:lvlJc w:val="left"/>
+      <w:pPr>
+        <w:tabs>
+          <w:tab w:val="num" w:pos="3600"/>
+        </w:tabs>
+        <w:ind w:left="3600" w:hanging="360"/>
+      </w:pPr>
+    </w:lvl>
+    <w:lvl w:ilvl="5" w:tplc="04190005">
+      <w:start w:val="1"/>
+      <w:numFmt w:val="decimal"/>
+      <w:lvlText w:val="%6."/>
+      <w:lvlJc w:val="left"/>
+      <w:pPr>
+        <w:tabs>
+          <w:tab w:val="num" w:pos="4320"/>
+        </w:tabs>
+        <w:ind w:left="4320" w:hanging="360"/>
+      </w:pPr>
+    </w:lvl>
+    <w:lvl w:ilvl="6" w:tplc="04190001">
+      <w:start w:val="1"/>
+      <w:numFmt w:val="decimal"/>
+      <w:lvlText w:val="%7."/>
+      <w:lvlJc w:val="left"/>
+      <w:pPr>
+        <w:tabs>
+          <w:tab w:val="num" w:pos="5040"/>
+        </w:tabs>
+        <w:ind w:left="5040" w:hanging="360"/>
+      </w:pPr>
+    </w:lvl>
+    <w:lvl w:ilvl="7" w:tplc="04190003">
+      <w:start w:val="1"/>
+      <w:numFmt w:val="decimal"/>
+      <w:lvlText w:val="%8."/>
+      <w:lvlJc w:val="left"/>
+      <w:pPr>
+        <w:tabs>
+          <w:tab w:val="num" w:pos="5760"/>
+        </w:tabs>
+        <w:ind w:left="5760" w:hanging="360"/>
+      </w:pPr>
+    </w:lvl>
+    <w:lvl w:ilvl="8" w:tplc="04190005">
+      <w:start w:val="1"/>
+      <w:numFmt w:val="decimal"/>
+      <w:lvlText w:val="%9."/>
+      <w:lvlJc w:val="left"/>
+      <w:pPr>
+        <w:tabs>
+          <w:tab w:val="num" w:pos="6480"/>
+        </w:tabs>
+        <w:ind w:left="6480" w:hanging="360"/>
+      </w:pPr>
+    </w:lvl>
+  </w:abstractNum>
+  <w:abstractNum w:abstractNumId="18" w15:restartNumberingAfterBreak="0">
     <w:nsid w:val="4D9513E4"/>
     <w:multiLevelType w:val="hybridMultilevel"/>
     <w:tmpl w:val="E8D03A1C"/>
@@ -6275,7 +7517,7 @@
       </w:pPr>
     </w:lvl>
   </w:abstractNum>
-  <w:abstractNum w:abstractNumId="18" w15:restartNumberingAfterBreak="0">
+  <w:abstractNum w:abstractNumId="19" w15:restartNumberingAfterBreak="0">
     <w:nsid w:val="4EDB7B20"/>
     <w:multiLevelType w:val="multilevel"/>
     <w:tmpl w:val="8B500E5C"/>
@@ -6384,7 +7626,7 @@
       </w:pPr>
     </w:lvl>
   </w:abstractNum>
-  <w:abstractNum w:abstractNumId="19" w15:restartNumberingAfterBreak="0">
+  <w:abstractNum w:abstractNumId="20" w15:restartNumberingAfterBreak="0">
     <w:nsid w:val="69622612"/>
     <w:multiLevelType w:val="hybridMultilevel"/>
     <w:tmpl w:val="68DA1204"/>
@@ -6473,7 +7715,7 @@
       </w:pPr>
     </w:lvl>
   </w:abstractNum>
-  <w:abstractNum w:abstractNumId="20" w15:restartNumberingAfterBreak="0">
+  <w:abstractNum w:abstractNumId="21" w15:restartNumberingAfterBreak="0">
     <w:nsid w:val="6FEF6886"/>
     <w:multiLevelType w:val="hybridMultilevel"/>
     <w:tmpl w:val="13645112"/>
@@ -6562,7 +7804,7 @@
       </w:pPr>
     </w:lvl>
   </w:abstractNum>
-  <w:abstractNum w:abstractNumId="21" w15:restartNumberingAfterBreak="0">
+  <w:abstractNum w:abstractNumId="22" w15:restartNumberingAfterBreak="0">
     <w:nsid w:val="71687664"/>
     <w:multiLevelType w:val="hybridMultilevel"/>
     <w:tmpl w:val="C5F61AE0"/>
@@ -6651,7 +7893,96 @@
       </w:pPr>
     </w:lvl>
   </w:abstractNum>
-  <w:abstractNum w:abstractNumId="22" w15:restartNumberingAfterBreak="0">
+  <w:abstractNum w:abstractNumId="23" w15:restartNumberingAfterBreak="0">
+    <w:nsid w:val="74E54CD1"/>
+    <w:multiLevelType w:val="hybridMultilevel"/>
+    <w:tmpl w:val="89AC0D90"/>
+    <w:lvl w:ilvl="0" w:tplc="3AEE2096">
+      <w:start w:val="1"/>
+      <w:numFmt w:val="decimal"/>
+      <w:lvlText w:val="%1."/>
+      <w:lvlJc w:val="left"/>
+      <w:pPr>
+        <w:ind w:left="720" w:hanging="360"/>
+      </w:pPr>
+      <w:rPr>
+        <w:rFonts w:hint="default"/>
+      </w:rPr>
+    </w:lvl>
+    <w:lvl w:ilvl="1" w:tplc="04090019" w:tentative="1">
+      <w:start w:val="1"/>
+      <w:numFmt w:val="lowerLetter"/>
+      <w:lvlText w:val="%2."/>
+      <w:lvlJc w:val="left"/>
+      <w:pPr>
+        <w:ind w:left="1440" w:hanging="360"/>
+      </w:pPr>
+    </w:lvl>
+    <w:lvl w:ilvl="2" w:tplc="0409001B" w:tentative="1">
+      <w:start w:val="1"/>
+      <w:numFmt w:val="lowerRoman"/>
+      <w:lvlText w:val="%3."/>
+      <w:lvlJc w:val="right"/>
+      <w:pPr>
+        <w:ind w:left="2160" w:hanging="180"/>
+      </w:pPr>
+    </w:lvl>
+    <w:lvl w:ilvl="3" w:tplc="0409000F" w:tentative="1">
+      <w:start w:val="1"/>
+      <w:numFmt w:val="decimal"/>
+      <w:lvlText w:val="%4."/>
+      <w:lvlJc w:val="left"/>
+      <w:pPr>
+        <w:ind w:left="2880" w:hanging="360"/>
+      </w:pPr>
+    </w:lvl>
+    <w:lvl w:ilvl="4" w:tplc="04090019" w:tentative="1">
+      <w:start w:val="1"/>
+      <w:numFmt w:val="lowerLetter"/>
+      <w:lvlText w:val="%5."/>
+      <w:lvlJc w:val="left"/>
+      <w:pPr>
+        <w:ind w:left="3600" w:hanging="360"/>
+      </w:pPr>
+    </w:lvl>
+    <w:lvl w:ilvl="5" w:tplc="0409001B" w:tentative="1">
+      <w:start w:val="1"/>
+      <w:numFmt w:val="lowerRoman"/>
+      <w:lvlText w:val="%6."/>
+      <w:lvlJc w:val="right"/>
+      <w:pPr>
+        <w:ind w:left="4320" w:hanging="180"/>
+      </w:pPr>
+    </w:lvl>
+    <w:lvl w:ilvl="6" w:tplc="0409000F" w:tentative="1">
+      <w:start w:val="1"/>
+      <w:numFmt w:val="decimal"/>
+      <w:lvlText w:val="%7."/>
+      <w:lvlJc w:val="left"/>
+      <w:pPr>
+        <w:ind w:left="5040" w:hanging="360"/>
+      </w:pPr>
+    </w:lvl>
+    <w:lvl w:ilvl="7" w:tplc="04090019" w:tentative="1">
+      <w:start w:val="1"/>
+      <w:numFmt w:val="lowerLetter"/>
+      <w:lvlText w:val="%8."/>
+      <w:lvlJc w:val="left"/>
+      <w:pPr>
+        <w:ind w:left="5760" w:hanging="360"/>
+      </w:pPr>
+    </w:lvl>
+    <w:lvl w:ilvl="8" w:tplc="0409001B" w:tentative="1">
+      <w:start w:val="1"/>
+      <w:numFmt w:val="lowerRoman"/>
+      <w:lvlText w:val="%9."/>
+      <w:lvlJc w:val="right"/>
+      <w:pPr>
+        <w:ind w:left="6480" w:hanging="180"/>
+      </w:pPr>
+    </w:lvl>
+  </w:abstractNum>
+  <w:abstractNum w:abstractNumId="24" w15:restartNumberingAfterBreak="0">
     <w:nsid w:val="78FB754A"/>
     <w:multiLevelType w:val="hybridMultilevel"/>
     <w:tmpl w:val="F37C7318"/>
@@ -6742,7 +8073,7 @@
       </w:pPr>
     </w:lvl>
   </w:abstractNum>
-  <w:abstractNum w:abstractNumId="23" w15:restartNumberingAfterBreak="0">
+  <w:abstractNum w:abstractNumId="25" w15:restartNumberingAfterBreak="0">
     <w:nsid w:val="7E792AE3"/>
     <w:multiLevelType w:val="hybridMultilevel"/>
     <w:tmpl w:val="0B6C8E68"/>
@@ -6829,7 +8160,7 @@
       </w:pPr>
     </w:lvl>
   </w:abstractNum>
-  <w:abstractNum w:abstractNumId="24" w15:restartNumberingAfterBreak="0">
+  <w:abstractNum w:abstractNumId="26" w15:restartNumberingAfterBreak="0">
     <w:nsid w:val="7E932C9A"/>
     <w:multiLevelType w:val="hybridMultilevel"/>
     <w:tmpl w:val="7E9CA858"/>
@@ -6919,10 +8250,10 @@
     </w:lvl>
   </w:abstractNum>
   <w:num w:numId="1" w16cid:durableId="19670325">
-    <w:abstractNumId w:val="23"/>
+    <w:abstractNumId w:val="25"/>
   </w:num>
   <w:num w:numId="2" w16cid:durableId="544872441">
-    <w:abstractNumId w:val="20"/>
+    <w:abstractNumId w:val="21"/>
   </w:num>
   <w:num w:numId="3" w16cid:durableId="1379624090">
     <w:abstractNumId w:val="12"/>
@@ -6943,19 +8274,19 @@
     <w:abstractNumId w:val="11"/>
   </w:num>
   <w:num w:numId="9" w16cid:durableId="144321839">
-    <w:abstractNumId w:val="21"/>
+    <w:abstractNumId w:val="22"/>
   </w:num>
   <w:num w:numId="10" w16cid:durableId="1325817163">
     <w:abstractNumId w:val="10"/>
   </w:num>
   <w:num w:numId="11" w16cid:durableId="1825779389">
-    <w:abstractNumId w:val="22"/>
+    <w:abstractNumId w:val="24"/>
   </w:num>
   <w:num w:numId="12" w16cid:durableId="1259678842">
-    <w:abstractNumId w:val="19"/>
+    <w:abstractNumId w:val="20"/>
   </w:num>
   <w:num w:numId="13" w16cid:durableId="1950624075">
-    <w:abstractNumId w:val="17"/>
+    <w:abstractNumId w:val="18"/>
   </w:num>
   <w:num w:numId="14" w16cid:durableId="437725225">
     <w:abstractNumId w:val="6"/>
@@ -6973,7 +8304,7 @@
     <w:abstractNumId w:val="13"/>
   </w:num>
   <w:num w:numId="19" w16cid:durableId="811874293">
-    <w:abstractNumId w:val="24"/>
+    <w:abstractNumId w:val="26"/>
     <w:lvlOverride w:ilvl="0">
       <w:startOverride w:val="1"/>
     </w:lvlOverride>
@@ -7012,13 +8343,44 @@
     <w:abstractNumId w:val="4"/>
   </w:num>
   <w:num w:numId="23" w16cid:durableId="341131468">
-    <w:abstractNumId w:val="18"/>
+    <w:abstractNumId w:val="19"/>
   </w:num>
   <w:num w:numId="24" w16cid:durableId="418873329">
     <w:abstractNumId w:val="2"/>
   </w:num>
   <w:num w:numId="25" w16cid:durableId="1702586367">
     <w:abstractNumId w:val="3"/>
+  </w:num>
+  <w:num w:numId="26" w16cid:durableId="920984653">
+    <w:abstractNumId w:val="17"/>
+    <w:lvlOverride w:ilvl="0"/>
+    <w:lvlOverride w:ilvl="1">
+      <w:startOverride w:val="1"/>
+    </w:lvlOverride>
+    <w:lvlOverride w:ilvl="2">
+      <w:startOverride w:val="1"/>
+    </w:lvlOverride>
+    <w:lvlOverride w:ilvl="3">
+      <w:startOverride w:val="1"/>
+    </w:lvlOverride>
+    <w:lvlOverride w:ilvl="4">
+      <w:startOverride w:val="1"/>
+    </w:lvlOverride>
+    <w:lvlOverride w:ilvl="5">
+      <w:startOverride w:val="1"/>
+    </w:lvlOverride>
+    <w:lvlOverride w:ilvl="6">
+      <w:startOverride w:val="1"/>
+    </w:lvlOverride>
+    <w:lvlOverride w:ilvl="7">
+      <w:startOverride w:val="1"/>
+    </w:lvlOverride>
+    <w:lvlOverride w:ilvl="8">
+      <w:startOverride w:val="1"/>
+    </w:lvlOverride>
+  </w:num>
+  <w:num w:numId="27" w16cid:durableId="907694772">
+    <w:abstractNumId w:val="23"/>
   </w:num>
 </w:numbering>
 </file>

</xml_diff>